<commit_message>
updated the virtual node to be a final and public variable, added some measurements
</commit_message>
<xml_diff>
--- a/AVLTree_adamtuby_michaelovits.docx
+++ b/AVLTree_adamtuby_michaelovits.docx
@@ -6075,7 +6075,7 @@
       <w:pPr>
         <w:jc w:val="left"/>
         <w:rPr>
-          <w:rFonts w:ascii="Consolas" w:hAnsi="Consolas" w:cs="Consolas" w:hint="cs"/>
+          <w:rFonts w:ascii="Consolas" w:hAnsi="Consolas" w:cs="Consolas"/>
           <w:b/>
           <w:bCs/>
           <w:color w:val="000000"/>
@@ -6435,7 +6435,15 @@
                 <w:sz w:val="20"/>
                 <w:szCs w:val="20"/>
               </w:rPr>
-              <w:t>13119 nanoseconds</w:t>
+              <w:t>127</w:t>
+            </w:r>
+            <w:r>
+              <w:rPr>
+                <w:rFonts w:ascii="Gisha" w:hAnsi="Gisha" w:cs="Gisha"/>
+                <w:sz w:val="20"/>
+                <w:szCs w:val="20"/>
+              </w:rPr>
+              <w:t xml:space="preserve"> nanoseconds</w:t>
             </w:r>
           </w:p>
         </w:tc>
@@ -6458,7 +6466,15 @@
                 <w:sz w:val="20"/>
                 <w:szCs w:val="20"/>
               </w:rPr>
-              <w:t>38866 nanoseconds</w:t>
+              <w:t>2187</w:t>
+            </w:r>
+            <w:r>
+              <w:rPr>
+                <w:rFonts w:ascii="Gisha" w:hAnsi="Gisha" w:cs="Gisha"/>
+                <w:sz w:val="20"/>
+                <w:szCs w:val="20"/>
+              </w:rPr>
+              <w:t xml:space="preserve"> nanoseconds</w:t>
             </w:r>
           </w:p>
         </w:tc>
@@ -6481,7 +6497,15 @@
                 <w:sz w:val="20"/>
                 <w:szCs w:val="20"/>
               </w:rPr>
-              <w:t>2900 nanoseconds</w:t>
+              <w:t>103</w:t>
+            </w:r>
+            <w:r>
+              <w:rPr>
+                <w:rFonts w:ascii="Gisha" w:hAnsi="Gisha" w:cs="Gisha"/>
+                <w:sz w:val="20"/>
+                <w:szCs w:val="20"/>
+              </w:rPr>
+              <w:t xml:space="preserve"> nanoseconds</w:t>
             </w:r>
           </w:p>
         </w:tc>
@@ -6504,7 +6528,23 @@
                 <w:sz w:val="20"/>
                 <w:szCs w:val="20"/>
               </w:rPr>
-              <w:t>25735 nanoseconds</w:t>
+              <w:t>349</w:t>
+            </w:r>
+            <w:r>
+              <w:rPr>
+                <w:rFonts w:ascii="Gisha" w:hAnsi="Gisha" w:cs="Gisha"/>
+                <w:sz w:val="20"/>
+                <w:szCs w:val="20"/>
+              </w:rPr>
+              <w:t xml:space="preserve"> </w:t>
+            </w:r>
+            <w:r>
+              <w:rPr>
+                <w:rFonts w:ascii="Gisha" w:hAnsi="Gisha" w:cs="Gisha"/>
+                <w:sz w:val="20"/>
+                <w:szCs w:val="20"/>
+              </w:rPr>
+              <w:t>nanoseconds</w:t>
             </w:r>
           </w:p>
         </w:tc>
@@ -6557,7 +6597,15 @@
                 <w:sz w:val="20"/>
                 <w:szCs w:val="20"/>
               </w:rPr>
-              <w:t>438 nanoseconds</w:t>
+              <w:t>110</w:t>
+            </w:r>
+            <w:r>
+              <w:rPr>
+                <w:rFonts w:ascii="Gisha" w:hAnsi="Gisha" w:cs="Gisha"/>
+                <w:sz w:val="20"/>
+                <w:szCs w:val="20"/>
+              </w:rPr>
+              <w:t xml:space="preserve"> nanoseconds</w:t>
             </w:r>
           </w:p>
         </w:tc>
@@ -6580,7 +6628,15 @@
                 <w:sz w:val="20"/>
                 <w:szCs w:val="20"/>
               </w:rPr>
-              <w:t>19770 nanoseconds</w:t>
+              <w:t>4056</w:t>
+            </w:r>
+            <w:r>
+              <w:rPr>
+                <w:rFonts w:ascii="Gisha" w:hAnsi="Gisha" w:cs="Gisha"/>
+                <w:sz w:val="20"/>
+                <w:szCs w:val="20"/>
+              </w:rPr>
+              <w:t xml:space="preserve"> nanoseconds</w:t>
             </w:r>
           </w:p>
         </w:tc>
@@ -6603,7 +6659,15 @@
                 <w:sz w:val="20"/>
                 <w:szCs w:val="20"/>
               </w:rPr>
-              <w:t>495 nanoseconds</w:t>
+              <w:t>110</w:t>
+            </w:r>
+            <w:r>
+              <w:rPr>
+                <w:rFonts w:ascii="Gisha" w:hAnsi="Gisha" w:cs="Gisha"/>
+                <w:sz w:val="20"/>
+                <w:szCs w:val="20"/>
+              </w:rPr>
+              <w:t xml:space="preserve"> nanoseconds</w:t>
             </w:r>
           </w:p>
         </w:tc>
@@ -6626,7 +6690,23 @@
                 <w:sz w:val="20"/>
                 <w:szCs w:val="20"/>
               </w:rPr>
-              <w:t>13300 nanoseconds</w:t>
+              <w:t>335</w:t>
+            </w:r>
+            <w:r>
+              <w:rPr>
+                <w:rFonts w:ascii="Gisha" w:hAnsi="Gisha" w:cs="Gisha"/>
+                <w:sz w:val="20"/>
+                <w:szCs w:val="20"/>
+              </w:rPr>
+              <w:t xml:space="preserve"> </w:t>
+            </w:r>
+            <w:r>
+              <w:rPr>
+                <w:rFonts w:ascii="Gisha" w:hAnsi="Gisha" w:cs="Gisha"/>
+                <w:sz w:val="20"/>
+                <w:szCs w:val="20"/>
+              </w:rPr>
+              <w:t>nanoseconds</w:t>
             </w:r>
           </w:p>
         </w:tc>
@@ -6678,7 +6758,15 @@
                 <w:sz w:val="20"/>
                 <w:szCs w:val="20"/>
               </w:rPr>
-              <w:t>671 nanoseconds</w:t>
+              <w:t>133</w:t>
+            </w:r>
+            <w:r>
+              <w:rPr>
+                <w:rFonts w:ascii="Gisha" w:hAnsi="Gisha" w:cs="Gisha"/>
+                <w:sz w:val="20"/>
+                <w:szCs w:val="20"/>
+              </w:rPr>
+              <w:t xml:space="preserve"> nanoseconds</w:t>
             </w:r>
           </w:p>
         </w:tc>
@@ -6701,7 +6789,15 @@
                 <w:sz w:val="20"/>
                 <w:szCs w:val="20"/>
               </w:rPr>
-              <w:t>12245 nanoseconds</w:t>
+              <w:t xml:space="preserve">5852 </w:t>
+            </w:r>
+            <w:r>
+              <w:rPr>
+                <w:rFonts w:ascii="Gisha" w:hAnsi="Gisha" w:cs="Gisha"/>
+                <w:sz w:val="20"/>
+                <w:szCs w:val="20"/>
+              </w:rPr>
+              <w:t>nanoseconds</w:t>
             </w:r>
           </w:p>
         </w:tc>
@@ -6724,7 +6820,15 @@
                 <w:sz w:val="20"/>
                 <w:szCs w:val="20"/>
               </w:rPr>
-              <w:t>614 nanoseconds</w:t>
+              <w:t>112</w:t>
+            </w:r>
+            <w:r>
+              <w:rPr>
+                <w:rFonts w:ascii="Gisha" w:hAnsi="Gisha" w:cs="Gisha"/>
+                <w:sz w:val="20"/>
+                <w:szCs w:val="20"/>
+              </w:rPr>
+              <w:t xml:space="preserve"> nanoseconds</w:t>
             </w:r>
           </w:p>
         </w:tc>
@@ -6747,7 +6851,15 @@
                 <w:sz w:val="20"/>
                 <w:szCs w:val="20"/>
               </w:rPr>
-              <w:t>704 nanoseconds</w:t>
+              <w:t>338</w:t>
+            </w:r>
+            <w:r>
+              <w:rPr>
+                <w:rFonts w:ascii="Gisha" w:hAnsi="Gisha" w:cs="Gisha"/>
+                <w:sz w:val="20"/>
+                <w:szCs w:val="20"/>
+              </w:rPr>
+              <w:t xml:space="preserve"> nanoseconds</w:t>
             </w:r>
           </w:p>
         </w:tc>
@@ -6798,7 +6910,15 @@
                 <w:sz w:val="20"/>
                 <w:szCs w:val="20"/>
               </w:rPr>
-              <w:t>610 nanoseconds</w:t>
+              <w:t>122</w:t>
+            </w:r>
+            <w:r>
+              <w:rPr>
+                <w:rFonts w:ascii="Gisha" w:hAnsi="Gisha" w:cs="Gisha"/>
+                <w:sz w:val="20"/>
+                <w:szCs w:val="20"/>
+              </w:rPr>
+              <w:t xml:space="preserve"> nanoseconds</w:t>
             </w:r>
           </w:p>
         </w:tc>
@@ -6821,7 +6941,15 @@
                 <w:sz w:val="20"/>
                 <w:szCs w:val="20"/>
               </w:rPr>
-              <w:t>17928 nanoseconds</w:t>
+              <w:t>9880</w:t>
+            </w:r>
+            <w:r>
+              <w:rPr>
+                <w:rFonts w:ascii="Gisha" w:hAnsi="Gisha" w:cs="Gisha"/>
+                <w:sz w:val="20"/>
+                <w:szCs w:val="20"/>
+              </w:rPr>
+              <w:t xml:space="preserve"> nanoseconds</w:t>
             </w:r>
           </w:p>
         </w:tc>
@@ -6844,7 +6972,15 @@
                 <w:sz w:val="20"/>
                 <w:szCs w:val="20"/>
               </w:rPr>
-              <w:t>512 nanoseconds</w:t>
+              <w:t>115</w:t>
+            </w:r>
+            <w:r>
+              <w:rPr>
+                <w:rFonts w:ascii="Gisha" w:hAnsi="Gisha" w:cs="Gisha"/>
+                <w:sz w:val="20"/>
+                <w:szCs w:val="20"/>
+              </w:rPr>
+              <w:t xml:space="preserve"> nanoseconds</w:t>
             </w:r>
           </w:p>
         </w:tc>
@@ -6867,7 +7003,15 @@
                 <w:sz w:val="20"/>
                 <w:szCs w:val="20"/>
               </w:rPr>
-              <w:t>715 nanoseconds</w:t>
+              <w:t>341</w:t>
+            </w:r>
+            <w:r>
+              <w:rPr>
+                <w:rFonts w:ascii="Gisha" w:hAnsi="Gisha" w:cs="Gisha"/>
+                <w:sz w:val="20"/>
+                <w:szCs w:val="20"/>
+              </w:rPr>
+              <w:t xml:space="preserve"> nanoseconds</w:t>
             </w:r>
           </w:p>
         </w:tc>
@@ -6918,7 +7062,15 @@
                 <w:sz w:val="20"/>
                 <w:szCs w:val="20"/>
               </w:rPr>
-              <w:t>236 nanoseconds</w:t>
+              <w:t>140</w:t>
+            </w:r>
+            <w:r>
+              <w:rPr>
+                <w:rFonts w:ascii="Gisha" w:hAnsi="Gisha" w:cs="Gisha"/>
+                <w:sz w:val="20"/>
+                <w:szCs w:val="20"/>
+              </w:rPr>
+              <w:t xml:space="preserve"> nanoseconds</w:t>
             </w:r>
           </w:p>
         </w:tc>
@@ -6941,7 +7093,15 @@
                 <w:sz w:val="20"/>
                 <w:szCs w:val="20"/>
               </w:rPr>
-              <w:t>24420 nanoseconds</w:t>
+              <w:t>13805</w:t>
+            </w:r>
+            <w:r>
+              <w:rPr>
+                <w:rFonts w:ascii="Gisha" w:hAnsi="Gisha" w:cs="Gisha"/>
+                <w:sz w:val="20"/>
+                <w:szCs w:val="20"/>
+              </w:rPr>
+              <w:t xml:space="preserve"> nanoseconds</w:t>
             </w:r>
           </w:p>
         </w:tc>
@@ -6964,7 +7124,15 @@
                 <w:sz w:val="20"/>
                 <w:szCs w:val="20"/>
               </w:rPr>
-              <w:t>209 nanoseconds</w:t>
+              <w:t>119</w:t>
+            </w:r>
+            <w:r>
+              <w:rPr>
+                <w:rFonts w:ascii="Gisha" w:hAnsi="Gisha" w:cs="Gisha"/>
+                <w:sz w:val="20"/>
+                <w:szCs w:val="20"/>
+              </w:rPr>
+              <w:t xml:space="preserve"> nanoseconds</w:t>
             </w:r>
           </w:p>
         </w:tc>
@@ -6987,7 +7155,15 @@
                 <w:sz w:val="20"/>
                 <w:szCs w:val="20"/>
               </w:rPr>
-              <w:t>801 nanoseconds</w:t>
+              <w:t>339</w:t>
+            </w:r>
+            <w:r>
+              <w:rPr>
+                <w:rFonts w:ascii="Gisha" w:hAnsi="Gisha" w:cs="Gisha"/>
+                <w:sz w:val="20"/>
+                <w:szCs w:val="20"/>
+              </w:rPr>
+              <w:t xml:space="preserve"> nanoseconds</w:t>
             </w:r>
           </w:p>
         </w:tc>
@@ -7555,7 +7731,23 @@
                 <w:sz w:val="18"/>
                 <w:szCs w:val="18"/>
               </w:rPr>
-              <w:t>11516 nanoseconds</w:t>
+              <w:t>279</w:t>
+            </w:r>
+            <w:r>
+              <w:rPr>
+                <w:rFonts w:ascii="Gisha" w:hAnsi="Gisha" w:cs="Gisha"/>
+                <w:sz w:val="18"/>
+                <w:szCs w:val="18"/>
+              </w:rPr>
+              <w:t xml:space="preserve"> </w:t>
+            </w:r>
+            <w:r>
+              <w:rPr>
+                <w:rFonts w:ascii="Gisha" w:hAnsi="Gisha" w:cs="Gisha"/>
+                <w:sz w:val="18"/>
+                <w:szCs w:val="18"/>
+              </w:rPr>
+              <w:t>nanoseconds</w:t>
             </w:r>
           </w:p>
         </w:tc>
@@ -7578,7 +7770,15 @@
                 <w:sz w:val="18"/>
                 <w:szCs w:val="18"/>
               </w:rPr>
-              <w:t>6124 nanoseconds</w:t>
+              <w:t>325</w:t>
+            </w:r>
+            <w:r>
+              <w:rPr>
+                <w:rFonts w:ascii="Gisha" w:hAnsi="Gisha" w:cs="Gisha"/>
+                <w:sz w:val="18"/>
+                <w:szCs w:val="18"/>
+              </w:rPr>
+              <w:t xml:space="preserve"> nanoseconds</w:t>
             </w:r>
           </w:p>
         </w:tc>
@@ -7625,6 +7825,24 @@
                 <w:rtl/>
               </w:rPr>
             </w:pPr>
+            <w:proofErr w:type="gramStart"/>
+            <w:r>
+              <w:rPr>
+                <w:rFonts w:ascii="Gisha" w:hAnsi="Gisha" w:cs="Gisha"/>
+                <w:sz w:val="18"/>
+                <w:szCs w:val="18"/>
+              </w:rPr>
+              <w:t xml:space="preserve">356  </w:t>
+            </w:r>
+            <w:r>
+              <w:rPr>
+                <w:rFonts w:ascii="Gisha" w:hAnsi="Gisha" w:cs="Gisha"/>
+                <w:sz w:val="18"/>
+                <w:szCs w:val="18"/>
+              </w:rPr>
+              <w:t>nanoseconds</w:t>
+            </w:r>
+            <w:proofErr w:type="gramEnd"/>
           </w:p>
         </w:tc>
         <w:tc>
@@ -7640,6 +7858,24 @@
                 <w:rtl/>
               </w:rPr>
             </w:pPr>
+            <w:proofErr w:type="gramStart"/>
+            <w:r>
+              <w:rPr>
+                <w:rFonts w:ascii="Gisha" w:hAnsi="Gisha" w:cs="Gisha"/>
+                <w:sz w:val="18"/>
+                <w:szCs w:val="18"/>
+              </w:rPr>
+              <w:t xml:space="preserve">322  </w:t>
+            </w:r>
+            <w:r>
+              <w:rPr>
+                <w:rFonts w:ascii="Gisha" w:hAnsi="Gisha" w:cs="Gisha"/>
+                <w:sz w:val="18"/>
+                <w:szCs w:val="18"/>
+              </w:rPr>
+              <w:t>nanoseconds</w:t>
+            </w:r>
+            <w:proofErr w:type="gramEnd"/>
           </w:p>
         </w:tc>
       </w:tr>
@@ -7690,7 +7926,15 @@
                 <w:sz w:val="18"/>
                 <w:szCs w:val="18"/>
               </w:rPr>
-              <w:t>2446 nanoseconds</w:t>
+              <w:t>372</w:t>
+            </w:r>
+            <w:r>
+              <w:rPr>
+                <w:rFonts w:ascii="Gisha" w:hAnsi="Gisha" w:cs="Gisha"/>
+                <w:sz w:val="18"/>
+                <w:szCs w:val="18"/>
+              </w:rPr>
+              <w:t xml:space="preserve"> nanoseconds</w:t>
             </w:r>
           </w:p>
         </w:tc>
@@ -7713,7 +7957,15 @@
                 <w:sz w:val="18"/>
                 <w:szCs w:val="18"/>
               </w:rPr>
-              <w:t>2884 nanoseconds</w:t>
+              <w:t>316</w:t>
+            </w:r>
+            <w:r>
+              <w:rPr>
+                <w:rFonts w:ascii="Gisha" w:hAnsi="Gisha" w:cs="Gisha"/>
+                <w:sz w:val="18"/>
+                <w:szCs w:val="18"/>
+              </w:rPr>
+              <w:t xml:space="preserve"> nanoseconds</w:t>
             </w:r>
           </w:p>
         </w:tc>
@@ -7760,6 +8012,24 @@
                 <w:rtl/>
               </w:rPr>
             </w:pPr>
+            <w:proofErr w:type="gramStart"/>
+            <w:r>
+              <w:rPr>
+                <w:rFonts w:ascii="Gisha" w:hAnsi="Gisha" w:cs="Gisha"/>
+                <w:sz w:val="18"/>
+                <w:szCs w:val="18"/>
+              </w:rPr>
+              <w:t xml:space="preserve">413  </w:t>
+            </w:r>
+            <w:r>
+              <w:rPr>
+                <w:rFonts w:ascii="Gisha" w:hAnsi="Gisha" w:cs="Gisha"/>
+                <w:sz w:val="18"/>
+                <w:szCs w:val="18"/>
+              </w:rPr>
+              <w:t>nanoseconds</w:t>
+            </w:r>
+            <w:proofErr w:type="gramEnd"/>
           </w:p>
         </w:tc>
         <w:tc>
@@ -7775,6 +8045,24 @@
                 <w:rtl/>
               </w:rPr>
             </w:pPr>
+            <w:proofErr w:type="gramStart"/>
+            <w:r>
+              <w:rPr>
+                <w:rFonts w:ascii="Gisha" w:hAnsi="Gisha" w:cs="Gisha"/>
+                <w:sz w:val="18"/>
+                <w:szCs w:val="18"/>
+              </w:rPr>
+              <w:t xml:space="preserve">369  </w:t>
+            </w:r>
+            <w:r>
+              <w:rPr>
+                <w:rFonts w:ascii="Gisha" w:hAnsi="Gisha" w:cs="Gisha"/>
+                <w:sz w:val="18"/>
+                <w:szCs w:val="18"/>
+              </w:rPr>
+              <w:t>nanoseconds</w:t>
+            </w:r>
+            <w:proofErr w:type="gramEnd"/>
           </w:p>
         </w:tc>
       </w:tr>
@@ -7824,7 +8112,15 @@
                 <w:sz w:val="18"/>
                 <w:szCs w:val="18"/>
               </w:rPr>
-              <w:t>3747 nanoseconds</w:t>
+              <w:t>361</w:t>
+            </w:r>
+            <w:r>
+              <w:rPr>
+                <w:rFonts w:ascii="Gisha" w:hAnsi="Gisha" w:cs="Gisha"/>
+                <w:sz w:val="18"/>
+                <w:szCs w:val="18"/>
+              </w:rPr>
+              <w:t xml:space="preserve"> nanoseconds</w:t>
             </w:r>
           </w:p>
         </w:tc>
@@ -7847,7 +8143,15 @@
                 <w:sz w:val="18"/>
                 <w:szCs w:val="18"/>
               </w:rPr>
-              <w:t>4596 nanoseconds</w:t>
+              <w:t>374</w:t>
+            </w:r>
+            <w:r>
+              <w:rPr>
+                <w:rFonts w:ascii="Gisha" w:hAnsi="Gisha" w:cs="Gisha"/>
+                <w:sz w:val="18"/>
+                <w:szCs w:val="18"/>
+              </w:rPr>
+              <w:t xml:space="preserve"> nanoseconds</w:t>
             </w:r>
           </w:p>
         </w:tc>
@@ -7894,6 +8198,24 @@
                 <w:rtl/>
               </w:rPr>
             </w:pPr>
+            <w:proofErr w:type="gramStart"/>
+            <w:r>
+              <w:rPr>
+                <w:rFonts w:ascii="Gisha" w:hAnsi="Gisha" w:cs="Gisha"/>
+                <w:sz w:val="18"/>
+                <w:szCs w:val="18"/>
+              </w:rPr>
+              <w:t xml:space="preserve">417  </w:t>
+            </w:r>
+            <w:r>
+              <w:rPr>
+                <w:rFonts w:ascii="Gisha" w:hAnsi="Gisha" w:cs="Gisha"/>
+                <w:sz w:val="18"/>
+                <w:szCs w:val="18"/>
+              </w:rPr>
+              <w:t>nanoseconds</w:t>
+            </w:r>
+            <w:proofErr w:type="gramEnd"/>
           </w:p>
         </w:tc>
         <w:tc>
@@ -7909,6 +8231,24 @@
                 <w:rtl/>
               </w:rPr>
             </w:pPr>
+            <w:proofErr w:type="gramStart"/>
+            <w:r>
+              <w:rPr>
+                <w:rFonts w:ascii="Gisha" w:hAnsi="Gisha" w:cs="Gisha"/>
+                <w:sz w:val="18"/>
+                <w:szCs w:val="18"/>
+              </w:rPr>
+              <w:t xml:space="preserve">374  </w:t>
+            </w:r>
+            <w:r>
+              <w:rPr>
+                <w:rFonts w:ascii="Gisha" w:hAnsi="Gisha" w:cs="Gisha"/>
+                <w:sz w:val="18"/>
+                <w:szCs w:val="18"/>
+              </w:rPr>
+              <w:t>nanoseconds</w:t>
+            </w:r>
+            <w:proofErr w:type="gramEnd"/>
           </w:p>
         </w:tc>
       </w:tr>
@@ -7957,7 +8297,15 @@
                 <w:sz w:val="18"/>
                 <w:szCs w:val="18"/>
               </w:rPr>
-              <w:t>1611 nanoseconds</w:t>
+              <w:t>357</w:t>
+            </w:r>
+            <w:r>
+              <w:rPr>
+                <w:rFonts w:ascii="Gisha" w:hAnsi="Gisha" w:cs="Gisha"/>
+                <w:sz w:val="18"/>
+                <w:szCs w:val="18"/>
+              </w:rPr>
+              <w:t xml:space="preserve"> nanoseconds</w:t>
             </w:r>
           </w:p>
         </w:tc>
@@ -7980,7 +8328,15 @@
                 <w:sz w:val="18"/>
                 <w:szCs w:val="18"/>
               </w:rPr>
-              <w:t>1596 nanoseconds</w:t>
+              <w:t>373</w:t>
+            </w:r>
+            <w:r>
+              <w:rPr>
+                <w:rFonts w:ascii="Gisha" w:hAnsi="Gisha" w:cs="Gisha"/>
+                <w:sz w:val="18"/>
+                <w:szCs w:val="18"/>
+              </w:rPr>
+              <w:t xml:space="preserve"> nanoseconds</w:t>
             </w:r>
           </w:p>
         </w:tc>
@@ -8027,6 +8383,24 @@
                 <w:rtl/>
               </w:rPr>
             </w:pPr>
+            <w:proofErr w:type="gramStart"/>
+            <w:r>
+              <w:rPr>
+                <w:rFonts w:ascii="Gisha" w:hAnsi="Gisha" w:cs="Gisha"/>
+                <w:sz w:val="18"/>
+                <w:szCs w:val="18"/>
+              </w:rPr>
+              <w:t xml:space="preserve">428  </w:t>
+            </w:r>
+            <w:r>
+              <w:rPr>
+                <w:rFonts w:ascii="Gisha" w:hAnsi="Gisha" w:cs="Gisha"/>
+                <w:sz w:val="18"/>
+                <w:szCs w:val="18"/>
+              </w:rPr>
+              <w:t>nanoseconds</w:t>
+            </w:r>
+            <w:proofErr w:type="gramEnd"/>
           </w:p>
         </w:tc>
         <w:tc>
@@ -8042,6 +8416,24 @@
                 <w:rtl/>
               </w:rPr>
             </w:pPr>
+            <w:proofErr w:type="gramStart"/>
+            <w:r>
+              <w:rPr>
+                <w:rFonts w:ascii="Gisha" w:hAnsi="Gisha" w:cs="Gisha"/>
+                <w:sz w:val="18"/>
+                <w:szCs w:val="18"/>
+              </w:rPr>
+              <w:t xml:space="preserve">402  </w:t>
+            </w:r>
+            <w:r>
+              <w:rPr>
+                <w:rFonts w:ascii="Gisha" w:hAnsi="Gisha" w:cs="Gisha"/>
+                <w:sz w:val="18"/>
+                <w:szCs w:val="18"/>
+              </w:rPr>
+              <w:t>nanoseconds</w:t>
+            </w:r>
+            <w:proofErr w:type="gramEnd"/>
           </w:p>
         </w:tc>
       </w:tr>
@@ -8090,7 +8482,15 @@
                 <w:sz w:val="18"/>
                 <w:szCs w:val="18"/>
               </w:rPr>
-              <w:t>2142 nanoseconds</w:t>
+              <w:t>367</w:t>
+            </w:r>
+            <w:r>
+              <w:rPr>
+                <w:rFonts w:ascii="Gisha" w:hAnsi="Gisha" w:cs="Gisha"/>
+                <w:sz w:val="18"/>
+                <w:szCs w:val="18"/>
+              </w:rPr>
+              <w:t xml:space="preserve"> nanoseconds</w:t>
             </w:r>
           </w:p>
         </w:tc>
@@ -8113,7 +8513,15 @@
                 <w:sz w:val="18"/>
                 <w:szCs w:val="18"/>
               </w:rPr>
-              <w:t>991 nanoseconds</w:t>
+              <w:t>466</w:t>
+            </w:r>
+            <w:r>
+              <w:rPr>
+                <w:rFonts w:ascii="Gisha" w:hAnsi="Gisha" w:cs="Gisha"/>
+                <w:sz w:val="18"/>
+                <w:szCs w:val="18"/>
+              </w:rPr>
+              <w:t xml:space="preserve"> nanoseconds</w:t>
             </w:r>
           </w:p>
         </w:tc>
@@ -8160,6 +8568,24 @@
                 <w:rtl/>
               </w:rPr>
             </w:pPr>
+            <w:proofErr w:type="gramStart"/>
+            <w:r>
+              <w:rPr>
+                <w:rFonts w:ascii="Gisha" w:hAnsi="Gisha" w:cs="Gisha"/>
+                <w:sz w:val="18"/>
+                <w:szCs w:val="18"/>
+              </w:rPr>
+              <w:t xml:space="preserve">520  </w:t>
+            </w:r>
+            <w:r>
+              <w:rPr>
+                <w:rFonts w:ascii="Gisha" w:hAnsi="Gisha" w:cs="Gisha"/>
+                <w:sz w:val="18"/>
+                <w:szCs w:val="18"/>
+              </w:rPr>
+              <w:t>nanoseconds</w:t>
+            </w:r>
+            <w:proofErr w:type="gramEnd"/>
           </w:p>
         </w:tc>
         <w:tc>
@@ -8175,6 +8601,24 @@
                 <w:rtl/>
               </w:rPr>
             </w:pPr>
+            <w:proofErr w:type="gramStart"/>
+            <w:r>
+              <w:rPr>
+                <w:rFonts w:ascii="Gisha" w:hAnsi="Gisha" w:cs="Gisha"/>
+                <w:sz w:val="18"/>
+                <w:szCs w:val="18"/>
+              </w:rPr>
+              <w:t xml:space="preserve">637  </w:t>
+            </w:r>
+            <w:r>
+              <w:rPr>
+                <w:rFonts w:ascii="Gisha" w:hAnsi="Gisha" w:cs="Gisha"/>
+                <w:sz w:val="18"/>
+                <w:szCs w:val="18"/>
+              </w:rPr>
+              <w:t>nanoseconds</w:t>
+            </w:r>
+            <w:proofErr w:type="gramEnd"/>
           </w:p>
         </w:tc>
       </w:tr>

</xml_diff>

<commit_message>
measurements done. need to finish documentatoins etc
</commit_message>
<xml_diff>
--- a/AVLTree_adamtuby_michaelovits.docx
+++ b/AVLTree_adamtuby_michaelovits.docx
@@ -3973,43 +3973,7 @@
           <w:szCs w:val="22"/>
           <w:rtl/>
         </w:rPr>
-        <w:t xml:space="preserve"> לאחר ההכנסה </w:t>
-      </w:r>
-      <w:r>
-        <w:rPr>
-          <w:rFonts w:ascii="Gisha" w:hAnsi="Gisha" w:cs="Gisha" w:hint="cs"/>
-          <w:sz w:val="22"/>
-          <w:szCs w:val="22"/>
-          <w:rtl/>
-        </w:rPr>
-        <w:t xml:space="preserve">(שכן תהליך </w:t>
-      </w:r>
-      <w:r>
-        <w:rPr>
-          <w:rFonts w:ascii="Gisha" w:hAnsi="Gisha" w:cs="Gisha" w:hint="cs"/>
-          <w:sz w:val="22"/>
-          <w:szCs w:val="22"/>
-          <w:rtl/>
-        </w:rPr>
-        <w:t xml:space="preserve">ההכנסה </w:t>
-      </w:r>
-      <w:r>
-        <w:rPr>
-          <w:rFonts w:ascii="Gisha" w:hAnsi="Gisha" w:cs="Gisha" w:hint="cs"/>
-          <w:sz w:val="22"/>
-          <w:szCs w:val="22"/>
-          <w:rtl/>
-        </w:rPr>
-        <w:t>מתבצע לפני תהליך עדכון השדות והגלגולים)</w:t>
-      </w:r>
-      <w:r>
-        <w:rPr>
-          <w:rFonts w:ascii="Gisha" w:hAnsi="Gisha" w:cs="Gisha" w:hint="cs"/>
-          <w:sz w:val="22"/>
-          <w:szCs w:val="22"/>
-          <w:rtl/>
-        </w:rPr>
-        <w:t xml:space="preserve">, </w:t>
+        <w:t xml:space="preserve"> לאחר ההכנסה (שכן תהליך ההכנסה מתבצע לפני תהליך עדכון השדות והגלגולים), </w:t>
       </w:r>
       <w:r>
         <w:rPr>
@@ -5777,16 +5741,7 @@
           <w:szCs w:val="22"/>
           <w:rtl/>
         </w:rPr>
-        <w:t xml:space="preserve"> לאחר המחיקה (שכן תהליך המחיקה מתבצע לפני תהליך עדכון השדות והגלגולים),</w:t>
-      </w:r>
-      <w:r>
-        <w:rPr>
-          <w:rFonts w:ascii="Gisha" w:hAnsi="Gisha" w:cs="Gisha" w:hint="cs"/>
-          <w:sz w:val="22"/>
-          <w:szCs w:val="22"/>
-          <w:rtl/>
-        </w:rPr>
-        <w:t xml:space="preserve"> ובמידה וכן, תבצע גלגולים כנדרש באמצעות מתודות העזר </w:t>
+        <w:t xml:space="preserve"> לאחר המחיקה (שכן תהליך המחיקה מתבצע לפני תהליך עדכון השדות והגלגולים), ובמידה וכן, תבצע גלגולים כנדרש באמצעות מתודות העזר </w:t>
       </w:r>
       <w:r>
         <w:rPr>
@@ -6325,25 +6280,7 @@
           <w:szCs w:val="22"/>
           <w:rtl/>
         </w:rPr>
-        <w:t xml:space="preserve"> לאחר</w:t>
-      </w:r>
-      <w:r>
-        <w:rPr>
-          <w:rFonts w:ascii="Gisha" w:hAnsi="Gisha" w:cs="Gisha" w:hint="cs"/>
-          <w:sz w:val="22"/>
-          <w:szCs w:val="22"/>
-          <w:rtl/>
-        </w:rPr>
-        <w:t xml:space="preserve"> המחיקה</w:t>
-      </w:r>
-      <w:r>
-        <w:rPr>
-          <w:rFonts w:ascii="Gisha" w:hAnsi="Gisha" w:cs="Gisha" w:hint="cs"/>
-          <w:sz w:val="22"/>
-          <w:szCs w:val="22"/>
-          <w:rtl/>
-        </w:rPr>
-        <w:t>.</w:t>
+        <w:t xml:space="preserve"> לאחר המחיקה.</w:t>
       </w:r>
     </w:p>
     <w:p>
@@ -7053,25 +6990,7 @@
           <w:szCs w:val="22"/>
           <w:rtl/>
         </w:rPr>
-        <w:t xml:space="preserve"> קריאות רקורסיה למתודה זו, שכן תהליך ה</w:t>
-      </w:r>
-      <w:r>
-        <w:rPr>
-          <w:rFonts w:ascii="Gisha" w:hAnsi="Gisha" w:cs="Gisha" w:hint="cs"/>
-          <w:sz w:val="22"/>
-          <w:szCs w:val="22"/>
-          <w:rtl/>
-        </w:rPr>
-        <w:t>מחיקה</w:t>
-      </w:r>
-      <w:r>
-        <w:rPr>
-          <w:rFonts w:ascii="Gisha" w:hAnsi="Gisha" w:cs="Gisha" w:hint="cs"/>
-          <w:sz w:val="22"/>
-          <w:szCs w:val="22"/>
-          <w:rtl/>
-        </w:rPr>
-        <w:t xml:space="preserve"> מבקר ב </w:t>
+        <w:t xml:space="preserve"> קריאות רקורסיה למתודה זו, שכן תהליך המחיקה מבקר ב </w:t>
       </w:r>
       <w:r>
         <w:rPr>
@@ -7088,25 +7007,7 @@
           <w:szCs w:val="22"/>
           <w:rtl/>
         </w:rPr>
-        <w:t xml:space="preserve"> צמתים בלבד, וכן אנחנו קוראים לקריאת רקורסיה חדשה אך ורק כאשר אנחנו מבקרים בצומת חדש בתהליך </w:t>
-      </w:r>
-      <w:r>
-        <w:rPr>
-          <w:rFonts w:ascii="Gisha" w:hAnsi="Gisha" w:cs="Gisha" w:hint="cs"/>
-          <w:sz w:val="22"/>
-          <w:szCs w:val="22"/>
-          <w:rtl/>
-        </w:rPr>
-        <w:t xml:space="preserve">המחיקה </w:t>
-      </w:r>
-      <w:r>
-        <w:rPr>
-          <w:rFonts w:ascii="Gisha" w:hAnsi="Gisha" w:cs="Gisha" w:hint="cs"/>
-          <w:sz w:val="22"/>
-          <w:szCs w:val="22"/>
-          <w:rtl/>
-        </w:rPr>
-        <w:t>(ביקור משמע המעבר בצומת בתהליך החיפוש של המיקום הטריוויאלי עבור הצומת החדש).</w:t>
+        <w:t xml:space="preserve"> צמתים בלבד, וכן אנחנו קוראים לקריאת רקורסיה חדשה אך ורק כאשר אנחנו מבקרים בצומת חדש בתהליך המחיקה (ביקור משמע המעבר בצומת בתהליך החיפוש של המיקום הטריוויאלי עבור הצומת החדש).</w:t>
       </w:r>
       <w:r>
         <w:rPr>
@@ -7245,34 +7146,7 @@
           <w:szCs w:val="22"/>
           <w:rtl/>
         </w:rPr>
-        <w:t xml:space="preserve"> של הצומת, ומבצעת גלגולים </w:t>
-      </w:r>
-      <w:r>
-        <w:rPr>
-          <w:rFonts w:ascii="Gisha" w:hAnsi="Gisha" w:cs="Gisha" w:hint="cs"/>
-          <w:sz w:val="22"/>
-          <w:szCs w:val="22"/>
-          <w:rtl/>
-        </w:rPr>
-        <w:t xml:space="preserve">ותיקונים </w:t>
-      </w:r>
-      <w:r>
-        <w:rPr>
-          <w:rFonts w:ascii="Gisha" w:hAnsi="Gisha" w:cs="Gisha" w:hint="cs"/>
-          <w:sz w:val="22"/>
-          <w:szCs w:val="22"/>
-          <w:rtl/>
-        </w:rPr>
-        <w:t>לפי הערך שלו</w:t>
-      </w:r>
-      <w:r>
-        <w:rPr>
-          <w:rFonts w:ascii="Gisha" w:hAnsi="Gisha" w:cs="Gisha" w:hint="cs"/>
-          <w:sz w:val="22"/>
-          <w:szCs w:val="22"/>
-          <w:rtl/>
-        </w:rPr>
-        <w:t xml:space="preserve"> (ה</w:t>
+        <w:t xml:space="preserve"> של הצומת, ומבצעת גלגולים ותיקונים לפי הערך שלו (ה</w:t>
       </w:r>
       <w:r>
         <w:rPr>
@@ -7289,16 +7163,7 @@
           <w:szCs w:val="22"/>
           <w:rtl/>
         </w:rPr>
-        <w:t>)</w:t>
-      </w:r>
-      <w:r>
-        <w:rPr>
-          <w:rFonts w:ascii="Gisha" w:hAnsi="Gisha" w:cs="Gisha" w:hint="cs"/>
-          <w:sz w:val="22"/>
-          <w:szCs w:val="22"/>
-          <w:rtl/>
-        </w:rPr>
-        <w:t xml:space="preserve"> ולפי דרישות שונות ועמוקות יותר של גלגולים.</w:t>
+        <w:t>) ולפי דרישות שונות ועמוקות יותר של גלגולים.</w:t>
       </w:r>
       <w:r>
         <w:rPr>
@@ -10592,71 +10457,1036 @@
         <w:jc w:val="left"/>
         <w:rPr>
           <w:rFonts w:ascii="Gisha" w:hAnsi="Gisha" w:cs="Gisha"/>
-          <w:sz w:val="22"/>
-          <w:szCs w:val="22"/>
-          <w:rtl/>
-        </w:rPr>
-      </w:pPr>
-    </w:p>
-    <w:p>
-      <w:pPr>
-        <w:jc w:val="left"/>
-        <w:rPr>
-          <w:rFonts w:ascii="Gisha" w:hAnsi="Gisha" w:cs="Gisha" w:hint="cs"/>
-          <w:sz w:val="22"/>
-          <w:szCs w:val="22"/>
-          <w:rtl/>
-        </w:rPr>
-      </w:pPr>
-    </w:p>
-    <w:p>
-      <w:pPr>
-        <w:jc w:val="left"/>
-        <w:rPr>
-          <w:rFonts w:ascii="Gisha" w:hAnsi="Gisha" w:cs="Gisha"/>
-          <w:sz w:val="22"/>
-          <w:szCs w:val="22"/>
-          <w:rtl/>
-        </w:rPr>
-      </w:pPr>
-    </w:p>
-    <w:p>
-      <w:pPr>
-        <w:jc w:val="left"/>
-        <w:rPr>
-          <w:rFonts w:ascii="Gisha" w:hAnsi="Gisha" w:cs="Gisha"/>
-          <w:sz w:val="22"/>
-          <w:szCs w:val="22"/>
-          <w:rtl/>
-        </w:rPr>
-      </w:pPr>
-    </w:p>
-    <w:p>
-      <w:pPr>
-        <w:jc w:val="left"/>
-        <w:rPr>
-          <w:rFonts w:ascii="Gisha" w:hAnsi="Gisha" w:cs="Gisha"/>
-          <w:sz w:val="22"/>
-          <w:szCs w:val="22"/>
-          <w:rtl/>
-        </w:rPr>
-      </w:pPr>
-      <w:r>
-        <w:rPr>
-          <w:rFonts w:ascii="Gisha" w:hAnsi="Gisha" w:cs="Gisha" w:hint="cs"/>
+          <w:sz w:val="4"/>
+          <w:szCs w:val="4"/>
+          <w:rtl/>
+        </w:rPr>
+      </w:pPr>
+    </w:p>
+    <w:p>
+      <w:pPr>
+        <w:jc w:val="left"/>
+        <w:rPr>
+          <w:rFonts w:ascii="Gisha" w:hAnsi="Gisha" w:cs="Gisha"/>
+          <w:sz w:val="22"/>
+          <w:szCs w:val="22"/>
+          <w:u w:val="single"/>
+        </w:rPr>
+      </w:pPr>
+      <w:r>
+        <w:rPr>
+          <w:rFonts w:ascii="Gisha" w:hAnsi="Gisha" w:cs="Gisha" w:hint="cs"/>
+          <w:sz w:val="22"/>
+          <w:szCs w:val="22"/>
+          <w:u w:val="single"/>
+          <w:rtl/>
+        </w:rPr>
+        <w:t>הממוצע של 100 הקריאות הראשונות:</w:t>
+      </w:r>
+    </w:p>
+    <w:p>
+      <w:pPr>
+        <w:jc w:val="left"/>
+        <w:rPr>
+          <w:rFonts w:ascii="Gisha" w:eastAsiaTheme="minorEastAsia" w:hAnsi="Gisha" w:cs="Gisha"/>
+          <w:sz w:val="22"/>
+          <w:szCs w:val="22"/>
+          <w:rtl/>
+        </w:rPr>
+      </w:pPr>
+      <w:r>
+        <w:rPr>
+          <w:rFonts w:ascii="Gisha" w:hAnsi="Gisha" w:cs="Gisha" w:hint="cs"/>
+          <w:sz w:val="22"/>
+          <w:szCs w:val="22"/>
+          <w:rtl/>
+        </w:rPr>
+        <w:t xml:space="preserve">נשים לב כי הממוצע של 100 הקריאות הראשונות בשתי השיטות נשאר די זהה, אך הממוצע של ה100 קריאות הראשונות של </w:t>
+      </w:r>
+      <w:proofErr w:type="spellStart"/>
+      <w:r>
+        <w:rPr>
+          <w:rFonts w:ascii="Gisha" w:hAnsi="Gisha" w:cs="Gisha"/>
+          <w:sz w:val="22"/>
+          <w:szCs w:val="22"/>
+        </w:rPr>
+        <w:t>succPrefixXor</w:t>
+      </w:r>
+      <w:proofErr w:type="spellEnd"/>
+      <w:r>
+        <w:rPr>
+          <w:rFonts w:ascii="Gisha" w:hAnsi="Gisha" w:cs="Gisha" w:hint="cs"/>
+          <w:sz w:val="22"/>
+          <w:szCs w:val="22"/>
+          <w:rtl/>
+        </w:rPr>
+        <w:t xml:space="preserve"> הרבה יותר איטי. אין לנו אבחנה </w:t>
+      </w:r>
+      <w:proofErr w:type="spellStart"/>
+      <w:r>
+        <w:rPr>
+          <w:rFonts w:ascii="Gisha" w:hAnsi="Gisha" w:cs="Gisha" w:hint="cs"/>
+          <w:sz w:val="22"/>
+          <w:szCs w:val="22"/>
+          <w:rtl/>
+        </w:rPr>
+        <w:t>מדוייקת</w:t>
+      </w:r>
+      <w:proofErr w:type="spellEnd"/>
+      <w:r>
+        <w:rPr>
+          <w:rFonts w:ascii="Gisha" w:hAnsi="Gisha" w:cs="Gisha" w:hint="cs"/>
+          <w:sz w:val="22"/>
+          <w:szCs w:val="22"/>
+          <w:rtl/>
+        </w:rPr>
+        <w:t xml:space="preserve"> ללמה זה קורה, אבל אם היינו צריכים לנחש, היינו אומרים שזה בגלל שאנחנו קוראים</w:t>
+      </w:r>
+      <w:r>
+        <w:rPr>
+          <w:rFonts w:ascii="Gisha" w:hAnsi="Gisha" w:cs="Gisha" w:hint="cs"/>
+          <w:sz w:val="22"/>
+          <w:szCs w:val="22"/>
+          <w:rtl/>
+        </w:rPr>
+        <w:t xml:space="preserve"> למתודה</w:t>
+      </w:r>
+      <w:r>
+        <w:rPr>
+          <w:rFonts w:ascii="Gisha" w:hAnsi="Gisha" w:cs="Gisha" w:hint="cs"/>
+          <w:sz w:val="22"/>
+          <w:szCs w:val="22"/>
+          <w:rtl/>
+        </w:rPr>
+        <w:t xml:space="preserve"> </w:t>
+      </w:r>
+      <w:r>
+        <w:rPr>
+          <w:rFonts w:ascii="Gisha" w:hAnsi="Gisha" w:cs="Gisha"/>
+          <w:sz w:val="22"/>
+          <w:szCs w:val="22"/>
+        </w:rPr>
+        <w:t>successor</w:t>
+      </w:r>
+      <w:r>
+        <w:rPr>
+          <w:rFonts w:ascii="Gisha" w:hAnsi="Gisha" w:cs="Gisha" w:hint="cs"/>
+          <w:sz w:val="22"/>
+          <w:szCs w:val="22"/>
+          <w:rtl/>
+        </w:rPr>
+        <w:t xml:space="preserve"> בכל </w:t>
+      </w:r>
+      <w:proofErr w:type="spellStart"/>
+      <w:r>
+        <w:rPr>
+          <w:rFonts w:ascii="Gisha" w:hAnsi="Gisha" w:cs="Gisha" w:hint="cs"/>
+          <w:sz w:val="22"/>
+          <w:szCs w:val="22"/>
+          <w:rtl/>
+        </w:rPr>
+        <w:t>איטראציה</w:t>
+      </w:r>
+      <w:proofErr w:type="spellEnd"/>
+      <w:r>
+        <w:rPr>
+          <w:rFonts w:ascii="Gisha" w:hAnsi="Gisha" w:cs="Gisha" w:hint="cs"/>
+          <w:sz w:val="22"/>
+          <w:szCs w:val="22"/>
+          <w:rtl/>
+        </w:rPr>
+        <w:t xml:space="preserve"> שרצה ב </w:t>
+      </w:r>
+      <w:proofErr w:type="spellStart"/>
+      <w:r>
+        <w:rPr>
+          <w:rFonts w:ascii="Gisha" w:hAnsi="Gisha" w:cs="Gisha"/>
+          <w:sz w:val="22"/>
+          <w:szCs w:val="22"/>
+        </w:rPr>
+        <w:t>succPrefixXor</w:t>
+      </w:r>
+      <w:proofErr w:type="spellEnd"/>
+      <w:r>
+        <w:rPr>
+          <w:rFonts w:ascii="Gisha" w:hAnsi="Gisha" w:cs="Gisha" w:hint="cs"/>
+          <w:sz w:val="22"/>
+          <w:szCs w:val="22"/>
+          <w:rtl/>
+        </w:rPr>
+        <w:t xml:space="preserve">, כאשר יש בממוצע </w:t>
+      </w:r>
+      <w:r>
+        <w:rPr>
+          <w:rFonts w:ascii="Gisha" w:hAnsi="Gisha" w:cs="Gisha"/>
+          <w:sz w:val="22"/>
+          <w:szCs w:val="22"/>
+        </w:rPr>
+        <w:t>50</w:t>
+      </w:r>
+      <w:r>
+        <w:rPr>
+          <w:rFonts w:ascii="Gisha" w:hAnsi="Gisha" w:cs="Gisha" w:hint="cs"/>
+          <w:sz w:val="22"/>
+          <w:szCs w:val="22"/>
+          <w:rtl/>
+        </w:rPr>
+        <w:t xml:space="preserve"> קריאות </w:t>
+      </w:r>
+      <w:r>
+        <w:rPr>
+          <w:rFonts w:ascii="Gisha" w:hAnsi="Gisha" w:cs="Gisha"/>
+          <w:sz w:val="22"/>
+          <w:szCs w:val="22"/>
+        </w:rPr>
+        <w:t>successor</w:t>
+      </w:r>
+      <w:r>
+        <w:rPr>
+          <w:rFonts w:ascii="Gisha" w:hAnsi="Gisha" w:cs="Gisha" w:hint="cs"/>
+          <w:sz w:val="22"/>
+          <w:szCs w:val="22"/>
+          <w:rtl/>
+        </w:rPr>
+        <w:t xml:space="preserve"> בכל</w:t>
+      </w:r>
+      <w:r>
+        <w:rPr>
+          <w:rFonts w:ascii="Gisha" w:hAnsi="Gisha" w:cs="Gisha" w:hint="cs"/>
+          <w:sz w:val="22"/>
+          <w:szCs w:val="22"/>
+          <w:rtl/>
+        </w:rPr>
+        <w:t xml:space="preserve"> קריאה</w:t>
+      </w:r>
+      <w:r>
+        <w:rPr>
+          <w:rFonts w:ascii="Gisha" w:hAnsi="Gisha" w:cs="Gisha" w:hint="cs"/>
+          <w:sz w:val="22"/>
+          <w:szCs w:val="22"/>
+          <w:rtl/>
+        </w:rPr>
+        <w:t xml:space="preserve"> של </w:t>
+      </w:r>
+      <w:proofErr w:type="spellStart"/>
+      <w:r>
+        <w:rPr>
+          <w:rFonts w:ascii="Gisha" w:hAnsi="Gisha" w:cs="Gisha"/>
+          <w:sz w:val="22"/>
+          <w:szCs w:val="22"/>
+        </w:rPr>
+        <w:t>succPrefixXor</w:t>
+      </w:r>
+      <w:proofErr w:type="spellEnd"/>
+      <w:r>
+        <w:rPr>
+          <w:rFonts w:ascii="Gisha" w:hAnsi="Gisha" w:cs="Gisha" w:hint="cs"/>
+          <w:sz w:val="22"/>
+          <w:szCs w:val="22"/>
+          <w:rtl/>
+        </w:rPr>
+        <w:t xml:space="preserve"> ב100 האיברים הראשונים.</w:t>
+      </w:r>
+      <w:r>
+        <w:rPr>
+          <w:rFonts w:ascii="Gisha" w:hAnsi="Gisha" w:cs="Gisha" w:hint="cs"/>
+          <w:sz w:val="22"/>
+          <w:szCs w:val="22"/>
+          <w:rtl/>
+        </w:rPr>
+        <w:t xml:space="preserve"> בעוד ב </w:t>
+      </w:r>
+      <w:proofErr w:type="spellStart"/>
+      <w:r>
+        <w:rPr>
+          <w:rFonts w:ascii="Gisha" w:hAnsi="Gisha" w:cs="Gisha"/>
+          <w:sz w:val="22"/>
+          <w:szCs w:val="22"/>
+        </w:rPr>
+        <w:t>prefixXor</w:t>
+      </w:r>
+      <w:proofErr w:type="spellEnd"/>
+      <w:r>
+        <w:rPr>
+          <w:rFonts w:ascii="Gisha" w:hAnsi="Gisha" w:cs="Gisha" w:hint="cs"/>
+          <w:sz w:val="22"/>
+          <w:szCs w:val="22"/>
+          <w:rtl/>
+        </w:rPr>
+        <w:t xml:space="preserve"> אנחנו מבצעים עלייה וירידה בכל העץ, כלומר נבצע בערך </w:t>
+      </w:r>
+      <m:oMath>
+        <m:r>
+          <w:rPr>
+            <w:rFonts w:ascii="Cambria Math" w:hAnsi="Cambria Math" w:cs="Gisha"/>
+            <w:sz w:val="22"/>
+            <w:szCs w:val="22"/>
+          </w:rPr>
+          <m:t>2∙</m:t>
+        </m:r>
+        <m:r>
+          <m:rPr>
+            <m:sty m:val="p"/>
+          </m:rPr>
+          <w:rPr>
+            <w:rFonts w:ascii="Cambria Math" w:hAnsi="Cambria Math" w:cs="Gisha"/>
+            <w:sz w:val="22"/>
+            <w:szCs w:val="22"/>
+          </w:rPr>
+          <m:t>log⁡</m:t>
+        </m:r>
+        <m:r>
+          <w:rPr>
+            <w:rFonts w:ascii="Cambria Math" w:hAnsi="Cambria Math" w:cs="Gisha"/>
+            <w:sz w:val="22"/>
+            <w:szCs w:val="22"/>
+          </w:rPr>
+          <m:t>(n)</m:t>
+        </m:r>
+      </m:oMath>
+      <w:r>
+        <w:rPr>
+          <w:rFonts w:ascii="Gisha" w:eastAsiaTheme="minorEastAsia" w:hAnsi="Gisha" w:cs="Gisha" w:hint="cs"/>
+          <w:sz w:val="22"/>
+          <w:szCs w:val="22"/>
+          <w:rtl/>
+        </w:rPr>
+        <w:t xml:space="preserve"> </w:t>
+      </w:r>
+      <w:proofErr w:type="spellStart"/>
+      <w:r>
+        <w:rPr>
+          <w:rFonts w:ascii="Gisha" w:eastAsiaTheme="minorEastAsia" w:hAnsi="Gisha" w:cs="Gisha" w:hint="cs"/>
+          <w:sz w:val="22"/>
+          <w:szCs w:val="22"/>
+          <w:rtl/>
+        </w:rPr>
+        <w:t>איטראציות</w:t>
+      </w:r>
+      <w:proofErr w:type="spellEnd"/>
+      <w:r>
+        <w:rPr>
+          <w:rFonts w:ascii="Gisha" w:eastAsiaTheme="minorEastAsia" w:hAnsi="Gisha" w:cs="Gisha" w:hint="cs"/>
+          <w:sz w:val="22"/>
+          <w:szCs w:val="22"/>
+          <w:rtl/>
+        </w:rPr>
+        <w:t xml:space="preserve"> בכל המתודה, וזה יהיה הרבה יותר מהיר, שכן מדובר </w:t>
+      </w:r>
+      <w:proofErr w:type="spellStart"/>
+      <w:r>
+        <w:rPr>
+          <w:rFonts w:ascii="Gisha" w:eastAsiaTheme="minorEastAsia" w:hAnsi="Gisha" w:cs="Gisha" w:hint="cs"/>
           <w:b/>
           <w:bCs/>
           <w:sz w:val="22"/>
           <w:szCs w:val="22"/>
           <w:rtl/>
         </w:rPr>
+        <w:t>בלכל</w:t>
+      </w:r>
+      <w:proofErr w:type="spellEnd"/>
+      <w:r>
+        <w:rPr>
+          <w:rFonts w:ascii="Gisha" w:eastAsiaTheme="minorEastAsia" w:hAnsi="Gisha" w:cs="Gisha" w:hint="cs"/>
+          <w:sz w:val="22"/>
+          <w:szCs w:val="22"/>
+          <w:rtl/>
+        </w:rPr>
+        <w:t xml:space="preserve"> </w:t>
+      </w:r>
+      <w:r>
+        <w:rPr>
+          <w:rFonts w:ascii="Gisha" w:eastAsiaTheme="minorEastAsia" w:hAnsi="Gisha" w:cs="Gisha" w:hint="cs"/>
+          <w:b/>
+          <w:bCs/>
+          <w:sz w:val="22"/>
+          <w:szCs w:val="22"/>
+          <w:rtl/>
+        </w:rPr>
+        <w:t>היותר</w:t>
+      </w:r>
+      <w:r>
+        <w:rPr>
+          <w:rFonts w:ascii="Gisha" w:eastAsiaTheme="minorEastAsia" w:hAnsi="Gisha" w:cs="Gisha" w:hint="cs"/>
+          <w:sz w:val="22"/>
+          <w:szCs w:val="22"/>
+          <w:rtl/>
+        </w:rPr>
+        <w:t xml:space="preserve"> 25 </w:t>
+      </w:r>
+      <w:proofErr w:type="spellStart"/>
+      <w:r>
+        <w:rPr>
+          <w:rFonts w:ascii="Gisha" w:eastAsiaTheme="minorEastAsia" w:hAnsi="Gisha" w:cs="Gisha" w:hint="cs"/>
+          <w:sz w:val="22"/>
+          <w:szCs w:val="22"/>
+          <w:rtl/>
+        </w:rPr>
+        <w:t>איטראציות</w:t>
+      </w:r>
+      <w:proofErr w:type="spellEnd"/>
+      <w:r>
+        <w:rPr>
+          <w:rFonts w:ascii="Gisha" w:eastAsiaTheme="minorEastAsia" w:hAnsi="Gisha" w:cs="Gisha" w:hint="cs"/>
+          <w:sz w:val="22"/>
+          <w:szCs w:val="22"/>
+          <w:rtl/>
+        </w:rPr>
+        <w:t xml:space="preserve"> </w:t>
+      </w:r>
+      <w:r>
+        <w:rPr>
+          <w:rFonts w:ascii="Gisha" w:eastAsiaTheme="minorEastAsia" w:hAnsi="Gisha" w:cs="Gisha" w:hint="cs"/>
+          <w:b/>
+          <w:bCs/>
+          <w:sz w:val="22"/>
+          <w:szCs w:val="22"/>
+          <w:rtl/>
+        </w:rPr>
+        <w:t>בכל</w:t>
+      </w:r>
+      <w:r>
+        <w:rPr>
+          <w:rFonts w:ascii="Gisha" w:eastAsiaTheme="minorEastAsia" w:hAnsi="Gisha" w:cs="Gisha" w:hint="cs"/>
+          <w:sz w:val="22"/>
+          <w:szCs w:val="22"/>
+          <w:rtl/>
+        </w:rPr>
+        <w:t xml:space="preserve"> איבר מתוך 100 האיברים הראשונים. זה גם הסיבה למה הממוצע של ה100 קריאות הראשונות ב</w:t>
+      </w:r>
+      <w:proofErr w:type="spellStart"/>
+      <w:r>
+        <w:rPr>
+          <w:rFonts w:ascii="Gisha" w:eastAsiaTheme="minorEastAsia" w:hAnsi="Gisha" w:cs="Gisha"/>
+          <w:sz w:val="22"/>
+          <w:szCs w:val="22"/>
+        </w:rPr>
+        <w:t>prefixXor</w:t>
+      </w:r>
+      <w:proofErr w:type="spellEnd"/>
+      <w:r>
+        <w:rPr>
+          <w:rFonts w:ascii="Gisha" w:eastAsiaTheme="minorEastAsia" w:hAnsi="Gisha" w:cs="Gisha" w:hint="cs"/>
+          <w:sz w:val="22"/>
+          <w:szCs w:val="22"/>
+          <w:rtl/>
+        </w:rPr>
+        <w:t xml:space="preserve"> עולה באופן הדרגתי (שכן הוא תלוי ב-</w:t>
+      </w:r>
+      <w:r>
+        <w:rPr>
+          <w:rFonts w:ascii="Gisha" w:eastAsiaTheme="minorEastAsia" w:hAnsi="Gisha" w:cs="Gisha"/>
+          <w:sz w:val="22"/>
+          <w:szCs w:val="22"/>
+        </w:rPr>
+        <w:t>n</w:t>
+      </w:r>
+      <w:r>
+        <w:rPr>
+          <w:rFonts w:ascii="Gisha" w:eastAsiaTheme="minorEastAsia" w:hAnsi="Gisha" w:cs="Gisha" w:hint="cs"/>
+          <w:sz w:val="22"/>
+          <w:szCs w:val="22"/>
+          <w:rtl/>
+        </w:rPr>
+        <w:t xml:space="preserve">), באשר הממוצע של ה100 קריאות הראשונות של </w:t>
+      </w:r>
+      <w:proofErr w:type="spellStart"/>
+      <w:r>
+        <w:rPr>
+          <w:rFonts w:ascii="Gisha" w:eastAsiaTheme="minorEastAsia" w:hAnsi="Gisha" w:cs="Gisha"/>
+          <w:sz w:val="22"/>
+          <w:szCs w:val="22"/>
+        </w:rPr>
+        <w:t>succPrefixXor</w:t>
+      </w:r>
+      <w:proofErr w:type="spellEnd"/>
+      <w:r>
+        <w:rPr>
+          <w:rFonts w:ascii="Gisha" w:eastAsiaTheme="minorEastAsia" w:hAnsi="Gisha" w:cs="Gisha" w:hint="cs"/>
+          <w:sz w:val="22"/>
+          <w:szCs w:val="22"/>
+          <w:rtl/>
+        </w:rPr>
+        <w:t xml:space="preserve"> נשאר בערך אותו דבר, שכן החלק המשמעותי של המתודה מבחינת זמני ריצה זה הקריאות ל </w:t>
+      </w:r>
+      <w:r>
+        <w:rPr>
+          <w:rFonts w:ascii="Gisha" w:eastAsiaTheme="minorEastAsia" w:hAnsi="Gisha" w:cs="Gisha"/>
+          <w:sz w:val="22"/>
+          <w:szCs w:val="22"/>
+        </w:rPr>
+        <w:t>successor</w:t>
+      </w:r>
+      <w:r>
+        <w:rPr>
+          <w:rFonts w:ascii="Gisha" w:eastAsiaTheme="minorEastAsia" w:hAnsi="Gisha" w:cs="Gisha" w:hint="cs"/>
+          <w:sz w:val="22"/>
+          <w:szCs w:val="22"/>
+          <w:rtl/>
+        </w:rPr>
+        <w:t>, שהוא תמיד בממוצע 50.</w:t>
+      </w:r>
+    </w:p>
+    <w:p>
+      <w:pPr>
+        <w:jc w:val="left"/>
+        <w:rPr>
+          <w:rFonts w:ascii="Gisha" w:hAnsi="Gisha" w:cs="Gisha" w:hint="cs"/>
+          <w:i/>
+          <w:sz w:val="22"/>
+          <w:szCs w:val="22"/>
+          <w:u w:val="single"/>
+          <w:rtl/>
+        </w:rPr>
+      </w:pPr>
+      <w:r>
+        <w:rPr>
+          <w:rFonts w:ascii="Gisha" w:eastAsiaTheme="minorEastAsia" w:hAnsi="Gisha" w:cs="Gisha" w:hint="cs"/>
+          <w:sz w:val="22"/>
+          <w:szCs w:val="22"/>
+          <w:u w:val="single"/>
+          <w:rtl/>
+        </w:rPr>
+        <w:t>הממוצע הכולל של הקריאות:</w:t>
+      </w:r>
+    </w:p>
+    <w:p>
+      <w:pPr>
+        <w:jc w:val="left"/>
+        <w:rPr>
+          <w:rFonts w:ascii="Gisha" w:hAnsi="Gisha" w:cs="Gisha"/>
+          <w:sz w:val="22"/>
+          <w:szCs w:val="22"/>
+          <w:rtl/>
+        </w:rPr>
+      </w:pPr>
+      <w:r>
+        <w:rPr>
+          <w:rFonts w:ascii="Gisha" w:hAnsi="Gisha" w:cs="Gisha" w:hint="cs"/>
+          <w:sz w:val="22"/>
+          <w:szCs w:val="22"/>
+          <w:rtl/>
+        </w:rPr>
+        <w:t>כמו כן, ניתן לראות בבירור ש</w:t>
+      </w:r>
+      <w:proofErr w:type="spellStart"/>
+      <w:r>
+        <w:rPr>
+          <w:rFonts w:ascii="Gisha" w:hAnsi="Gisha" w:cs="Gisha"/>
+          <w:sz w:val="22"/>
+          <w:szCs w:val="22"/>
+        </w:rPr>
+        <w:t>prefixXor</w:t>
+      </w:r>
+      <w:proofErr w:type="spellEnd"/>
+      <w:r>
+        <w:rPr>
+          <w:rFonts w:ascii="Gisha" w:hAnsi="Gisha" w:cs="Gisha" w:hint="cs"/>
+          <w:sz w:val="22"/>
+          <w:szCs w:val="22"/>
+          <w:rtl/>
+        </w:rPr>
+        <w:t xml:space="preserve"> יעיל </w:t>
+      </w:r>
+      <w:r>
+        <w:rPr>
+          <w:rFonts w:ascii="Gisha" w:hAnsi="Gisha" w:cs="Gisha" w:hint="cs"/>
+          <w:b/>
+          <w:bCs/>
+          <w:sz w:val="22"/>
+          <w:szCs w:val="22"/>
+          <w:rtl/>
+        </w:rPr>
+        <w:t>משמעותית</w:t>
+      </w:r>
+      <w:r>
+        <w:rPr>
+          <w:rFonts w:ascii="Gisha" w:hAnsi="Gisha" w:cs="Gisha" w:hint="cs"/>
+          <w:sz w:val="22"/>
+          <w:szCs w:val="22"/>
+          <w:rtl/>
+        </w:rPr>
+        <w:t xml:space="preserve"> מ</w:t>
+      </w:r>
+      <w:proofErr w:type="spellStart"/>
+      <w:r>
+        <w:rPr>
+          <w:rFonts w:ascii="Gisha" w:hAnsi="Gisha" w:cs="Gisha"/>
+          <w:sz w:val="22"/>
+          <w:szCs w:val="22"/>
+        </w:rPr>
+        <w:t>succPrefixXor</w:t>
+      </w:r>
+      <w:proofErr w:type="spellEnd"/>
+      <w:r>
+        <w:rPr>
+          <w:rFonts w:ascii="Gisha" w:hAnsi="Gisha" w:cs="Gisha" w:hint="cs"/>
+          <w:sz w:val="22"/>
+          <w:szCs w:val="22"/>
+          <w:rtl/>
+        </w:rPr>
+        <w:t>, שכן הוא מבצע את התהליך בזמן לוגריתמי בגודל העץ, בעוד ש</w:t>
+      </w:r>
+      <w:proofErr w:type="spellStart"/>
+      <w:r>
+        <w:rPr>
+          <w:rFonts w:ascii="Gisha" w:hAnsi="Gisha" w:cs="Gisha"/>
+          <w:sz w:val="22"/>
+          <w:szCs w:val="22"/>
+        </w:rPr>
+        <w:t>succPrefixXor</w:t>
+      </w:r>
+      <w:proofErr w:type="spellEnd"/>
+      <w:r>
+        <w:rPr>
+          <w:rFonts w:ascii="Gisha" w:hAnsi="Gisha" w:cs="Gisha" w:hint="cs"/>
+          <w:sz w:val="22"/>
+          <w:szCs w:val="22"/>
+          <w:rtl/>
+        </w:rPr>
+        <w:t xml:space="preserve"> מבצע את התהליך בזמן לינארי בגודל העץ ובשימוש כבד של מתודת העזר </w:t>
+      </w:r>
+      <w:r>
+        <w:rPr>
+          <w:rFonts w:ascii="Gisha" w:hAnsi="Gisha" w:cs="Gisha"/>
+          <w:sz w:val="22"/>
+          <w:szCs w:val="22"/>
+        </w:rPr>
+        <w:t>successor</w:t>
+      </w:r>
+      <w:r>
+        <w:rPr>
+          <w:rFonts w:ascii="Gisha" w:hAnsi="Gisha" w:cs="Gisha" w:hint="cs"/>
+          <w:sz w:val="22"/>
+          <w:szCs w:val="22"/>
+          <w:rtl/>
+        </w:rPr>
+        <w:t xml:space="preserve">. </w:t>
+      </w:r>
+      <w:r>
+        <w:rPr>
+          <w:rFonts w:ascii="Gisha" w:hAnsi="Gisha" w:cs="Gisha"/>
+          <w:sz w:val="22"/>
+          <w:szCs w:val="22"/>
+          <w:rtl/>
+        </w:rPr>
+        <w:br/>
+      </w:r>
+      <w:r>
+        <w:rPr>
+          <w:rFonts w:ascii="Gisha" w:hAnsi="Gisha" w:cs="Gisha" w:hint="cs"/>
+          <w:sz w:val="22"/>
+          <w:szCs w:val="22"/>
+          <w:rtl/>
+        </w:rPr>
+        <w:t xml:space="preserve">ובכן, ניתן לראות כי זמן הריצה הממוצע של כל קריאה של </w:t>
+      </w:r>
+      <w:proofErr w:type="spellStart"/>
+      <w:r>
+        <w:rPr>
+          <w:rFonts w:ascii="Gisha" w:hAnsi="Gisha" w:cs="Gisha"/>
+          <w:sz w:val="22"/>
+          <w:szCs w:val="22"/>
+        </w:rPr>
+        <w:t>succPrefixXor</w:t>
+      </w:r>
+      <w:proofErr w:type="spellEnd"/>
+      <w:r>
+        <w:rPr>
+          <w:rFonts w:ascii="Gisha" w:hAnsi="Gisha" w:cs="Gisha" w:hint="cs"/>
+          <w:sz w:val="22"/>
+          <w:szCs w:val="22"/>
+          <w:rtl/>
+        </w:rPr>
+        <w:t xml:space="preserve"> גדל בזמן לינארי ב-</w:t>
+      </w:r>
+      <w:proofErr w:type="spellStart"/>
+      <w:r>
+        <w:rPr>
+          <w:rFonts w:ascii="Gisha" w:hAnsi="Gisha" w:cs="Gisha"/>
+          <w:sz w:val="22"/>
+          <w:szCs w:val="22"/>
+        </w:rPr>
+        <w:t>i</w:t>
+      </w:r>
+      <w:proofErr w:type="spellEnd"/>
+      <w:r>
+        <w:rPr>
+          <w:rFonts w:ascii="Gisha" w:hAnsi="Gisha" w:cs="Gisha" w:hint="cs"/>
+          <w:sz w:val="22"/>
+          <w:szCs w:val="22"/>
+          <w:rtl/>
+        </w:rPr>
+        <w:t xml:space="preserve"> (שכן גודל העץ תלוי באופן לינארי ב-</w:t>
+      </w:r>
+      <w:proofErr w:type="spellStart"/>
+      <w:r>
+        <w:rPr>
+          <w:rFonts w:ascii="Gisha" w:hAnsi="Gisha" w:cs="Gisha"/>
+          <w:sz w:val="22"/>
+          <w:szCs w:val="22"/>
+        </w:rPr>
+        <w:t>i</w:t>
+      </w:r>
+      <w:proofErr w:type="spellEnd"/>
+      <w:r>
+        <w:rPr>
+          <w:rFonts w:ascii="Gisha" w:hAnsi="Gisha" w:cs="Gisha" w:hint="cs"/>
+          <w:sz w:val="22"/>
+          <w:szCs w:val="22"/>
+          <w:rtl/>
+        </w:rPr>
+        <w:t>). ובכן זמן הריצה הממוצע עבור ה</w:t>
+      </w:r>
+      <w:proofErr w:type="spellStart"/>
+      <w:r>
+        <w:rPr>
+          <w:rFonts w:ascii="Gisha" w:hAnsi="Gisha" w:cs="Gisha"/>
+          <w:sz w:val="22"/>
+          <w:szCs w:val="22"/>
+        </w:rPr>
+        <w:t>i</w:t>
+      </w:r>
+      <w:proofErr w:type="spellEnd"/>
+      <w:r>
+        <w:rPr>
+          <w:rFonts w:ascii="Gisha" w:hAnsi="Gisha" w:cs="Gisha"/>
+          <w:sz w:val="22"/>
+          <w:szCs w:val="22"/>
+        </w:rPr>
+        <w:t>=2</w:t>
+      </w:r>
+      <w:r>
+        <w:rPr>
+          <w:rFonts w:ascii="Gisha" w:hAnsi="Gisha" w:cs="Gisha" w:hint="cs"/>
+          <w:sz w:val="22"/>
+          <w:szCs w:val="22"/>
+          <w:rtl/>
+        </w:rPr>
+        <w:t xml:space="preserve">, גדול בערך פי 2 מזמן הריצה הממוצע עבור </w:t>
+      </w:r>
+      <w:proofErr w:type="spellStart"/>
+      <w:r>
+        <w:rPr>
+          <w:rFonts w:ascii="Gisha" w:hAnsi="Gisha" w:cs="Gisha"/>
+          <w:sz w:val="22"/>
+          <w:szCs w:val="22"/>
+        </w:rPr>
+        <w:t>i</w:t>
+      </w:r>
+      <w:proofErr w:type="spellEnd"/>
+      <w:r>
+        <w:rPr>
+          <w:rFonts w:ascii="Gisha" w:hAnsi="Gisha" w:cs="Gisha"/>
+          <w:sz w:val="22"/>
+          <w:szCs w:val="22"/>
+        </w:rPr>
+        <w:t>=1</w:t>
+      </w:r>
+      <w:r>
+        <w:rPr>
+          <w:rFonts w:ascii="Gisha" w:hAnsi="Gisha" w:cs="Gisha" w:hint="cs"/>
+          <w:sz w:val="22"/>
+          <w:szCs w:val="22"/>
+          <w:rtl/>
+        </w:rPr>
+        <w:t xml:space="preserve">. וזמן הריצה הממוצע עבור </w:t>
+      </w:r>
+      <w:proofErr w:type="spellStart"/>
+      <w:r>
+        <w:rPr>
+          <w:rFonts w:ascii="Gisha" w:hAnsi="Gisha" w:cs="Gisha"/>
+          <w:sz w:val="22"/>
+          <w:szCs w:val="22"/>
+        </w:rPr>
+        <w:t>i</w:t>
+      </w:r>
+      <w:proofErr w:type="spellEnd"/>
+      <w:r>
+        <w:rPr>
+          <w:rFonts w:ascii="Gisha" w:hAnsi="Gisha" w:cs="Gisha"/>
+          <w:sz w:val="22"/>
+          <w:szCs w:val="22"/>
+        </w:rPr>
+        <w:t>=3</w:t>
+      </w:r>
+      <w:r>
+        <w:rPr>
+          <w:rFonts w:ascii="Gisha" w:hAnsi="Gisha" w:cs="Gisha" w:hint="cs"/>
+          <w:sz w:val="22"/>
+          <w:szCs w:val="22"/>
+          <w:rtl/>
+        </w:rPr>
+        <w:t xml:space="preserve"> גדול בערך פי 3 מזמן הריצה הממוצע עבור </w:t>
+      </w:r>
+      <w:proofErr w:type="spellStart"/>
+      <w:r>
+        <w:rPr>
+          <w:rFonts w:ascii="Gisha" w:hAnsi="Gisha" w:cs="Gisha"/>
+          <w:sz w:val="22"/>
+          <w:szCs w:val="22"/>
+        </w:rPr>
+        <w:t>i</w:t>
+      </w:r>
+      <w:proofErr w:type="spellEnd"/>
+      <w:r>
+        <w:rPr>
+          <w:rFonts w:ascii="Gisha" w:hAnsi="Gisha" w:cs="Gisha"/>
+          <w:sz w:val="22"/>
+          <w:szCs w:val="22"/>
+        </w:rPr>
+        <w:t>=1</w:t>
+      </w:r>
+      <w:r>
+        <w:rPr>
+          <w:rFonts w:ascii="Gisha" w:hAnsi="Gisha" w:cs="Gisha" w:hint="cs"/>
+          <w:sz w:val="22"/>
+          <w:szCs w:val="22"/>
+          <w:rtl/>
+        </w:rPr>
+        <w:t xml:space="preserve">, כך גם עבור </w:t>
+      </w:r>
+      <w:proofErr w:type="spellStart"/>
+      <w:r>
+        <w:rPr>
+          <w:rFonts w:ascii="Gisha" w:hAnsi="Gisha" w:cs="Gisha"/>
+          <w:sz w:val="22"/>
+          <w:szCs w:val="22"/>
+        </w:rPr>
+        <w:t>i</w:t>
+      </w:r>
+      <w:proofErr w:type="spellEnd"/>
+      <w:r>
+        <w:rPr>
+          <w:rFonts w:ascii="Gisha" w:hAnsi="Gisha" w:cs="Gisha"/>
+          <w:sz w:val="22"/>
+          <w:szCs w:val="22"/>
+        </w:rPr>
+        <w:t>=4</w:t>
+      </w:r>
+      <w:r>
+        <w:rPr>
+          <w:rFonts w:ascii="Gisha" w:hAnsi="Gisha" w:cs="Gisha" w:hint="cs"/>
+          <w:sz w:val="22"/>
+          <w:szCs w:val="22"/>
+          <w:rtl/>
+        </w:rPr>
+        <w:t xml:space="preserve"> ו</w:t>
+      </w:r>
+      <w:proofErr w:type="spellStart"/>
+      <w:r>
+        <w:rPr>
+          <w:rFonts w:ascii="Gisha" w:hAnsi="Gisha" w:cs="Gisha"/>
+          <w:sz w:val="22"/>
+          <w:szCs w:val="22"/>
+        </w:rPr>
+        <w:t>i</w:t>
+      </w:r>
+      <w:proofErr w:type="spellEnd"/>
+      <w:r>
+        <w:rPr>
+          <w:rFonts w:ascii="Gisha" w:hAnsi="Gisha" w:cs="Gisha"/>
+          <w:sz w:val="22"/>
+          <w:szCs w:val="22"/>
+        </w:rPr>
+        <w:t>=5</w:t>
+      </w:r>
+      <w:r>
+        <w:rPr>
+          <w:rFonts w:ascii="Gisha" w:hAnsi="Gisha" w:cs="Gisha" w:hint="cs"/>
+          <w:sz w:val="22"/>
+          <w:szCs w:val="22"/>
+          <w:rtl/>
+        </w:rPr>
+        <w:t xml:space="preserve">. </w:t>
+      </w:r>
+      <w:r>
+        <w:rPr>
+          <w:rFonts w:ascii="Gisha" w:hAnsi="Gisha" w:cs="Gisha"/>
+          <w:sz w:val="22"/>
+          <w:szCs w:val="22"/>
+          <w:rtl/>
+        </w:rPr>
+        <w:br/>
+      </w:r>
+      <w:r>
+        <w:rPr>
+          <w:rFonts w:ascii="Gisha" w:hAnsi="Gisha" w:cs="Gisha" w:hint="cs"/>
+          <w:sz w:val="22"/>
+          <w:szCs w:val="22"/>
+          <w:rtl/>
+        </w:rPr>
+        <w:t xml:space="preserve">בעוד זמן הריצה הממוצע של כל קריאה של </w:t>
+      </w:r>
+      <w:proofErr w:type="spellStart"/>
+      <w:r>
+        <w:rPr>
+          <w:rFonts w:ascii="Gisha" w:hAnsi="Gisha" w:cs="Gisha"/>
+          <w:sz w:val="22"/>
+          <w:szCs w:val="22"/>
+        </w:rPr>
+        <w:t>prefixXor</w:t>
+      </w:r>
+      <w:proofErr w:type="spellEnd"/>
+      <w:r>
+        <w:rPr>
+          <w:rFonts w:ascii="Gisha" w:hAnsi="Gisha" w:cs="Gisha" w:hint="cs"/>
+          <w:sz w:val="22"/>
+          <w:szCs w:val="22"/>
+          <w:rtl/>
+        </w:rPr>
+        <w:t xml:space="preserve"> גדל באופן זניח שלא ניתן לנתח, וזאת כיוון שהריצה אינה משתמש במתודות עזר ורצה בזמן לוגריתמי בגודל העץ.</w:t>
+      </w:r>
+      <w:r>
+        <w:rPr>
+          <w:rFonts w:ascii="Gisha" w:hAnsi="Gisha" w:cs="Gisha"/>
+          <w:sz w:val="22"/>
+          <w:szCs w:val="22"/>
+          <w:rtl/>
+        </w:rPr>
+        <w:br/>
+      </w:r>
+      <w:r>
+        <w:rPr>
+          <w:rFonts w:ascii="Gisha" w:hAnsi="Gisha" w:cs="Gisha" w:hint="cs"/>
+          <w:sz w:val="22"/>
+          <w:szCs w:val="22"/>
+          <w:u w:val="single"/>
+          <w:rtl/>
+        </w:rPr>
+        <w:t>הערה:</w:t>
+      </w:r>
+      <w:r>
+        <w:rPr>
+          <w:rFonts w:ascii="Gisha" w:hAnsi="Gisha" w:cs="Gisha"/>
+          <w:sz w:val="22"/>
+          <w:szCs w:val="22"/>
+          <w:rtl/>
+        </w:rPr>
+        <w:br/>
+      </w:r>
+      <w:r>
+        <w:rPr>
+          <w:rFonts w:ascii="Gisha" w:hAnsi="Gisha" w:cs="Gisha" w:hint="cs"/>
+          <w:sz w:val="22"/>
+          <w:szCs w:val="22"/>
+          <w:rtl/>
+        </w:rPr>
+        <w:t>נוסף על כך, ניתן לראות שהממוצע של 100 הקריאות הראשונות די זהה לממוצע של כל הקריאות כשמשתמשים ב</w:t>
+      </w:r>
+      <w:proofErr w:type="spellStart"/>
+      <w:r>
+        <w:rPr>
+          <w:rFonts w:ascii="Gisha" w:hAnsi="Gisha" w:cs="Gisha"/>
+          <w:sz w:val="22"/>
+          <w:szCs w:val="22"/>
+        </w:rPr>
+        <w:t>prefixXor</w:t>
+      </w:r>
+      <w:proofErr w:type="spellEnd"/>
+      <w:r>
+        <w:rPr>
+          <w:rFonts w:ascii="Gisha" w:hAnsi="Gisha" w:cs="Gisha" w:hint="cs"/>
+          <w:sz w:val="22"/>
+          <w:szCs w:val="22"/>
+          <w:rtl/>
+        </w:rPr>
+        <w:t xml:space="preserve">, שכן עבור כל צומת בעץ זמן הריצה של הקריאה יהיה </w:t>
+      </w:r>
+      <w:r>
+        <w:rPr>
+          <w:rFonts w:ascii="Gisha" w:hAnsi="Gisha" w:cs="Gisha" w:hint="cs"/>
+          <w:sz w:val="22"/>
+          <w:szCs w:val="22"/>
+          <w:rtl/>
+        </w:rPr>
+        <w:t xml:space="preserve">תלוי אך ורק בצומת העץ, בעוד שעבור </w:t>
+      </w:r>
+      <w:proofErr w:type="spellStart"/>
+      <w:r>
+        <w:rPr>
+          <w:rFonts w:ascii="Gisha" w:hAnsi="Gisha" w:cs="Gisha"/>
+          <w:sz w:val="22"/>
+          <w:szCs w:val="22"/>
+        </w:rPr>
+        <w:t>succPrefixXor</w:t>
+      </w:r>
+      <w:proofErr w:type="spellEnd"/>
+      <w:r>
+        <w:rPr>
+          <w:rFonts w:ascii="Gisha" w:hAnsi="Gisha" w:cs="Gisha" w:hint="cs"/>
+          <w:sz w:val="22"/>
+          <w:szCs w:val="22"/>
+          <w:rtl/>
+        </w:rPr>
+        <w:t xml:space="preserve">, זמן הריצה של הקריאה יהיה תלוי גם בגודל המפתח שניתן. ככל שהמפתח יותר גדול, </w:t>
+      </w:r>
+      <w:proofErr w:type="spellStart"/>
+      <w:r>
+        <w:rPr>
+          <w:rFonts w:ascii="Gisha" w:hAnsi="Gisha" w:cs="Gisha" w:hint="cs"/>
+          <w:sz w:val="22"/>
+          <w:szCs w:val="22"/>
+          <w:rtl/>
+        </w:rPr>
+        <w:t>ייתבצעו</w:t>
+      </w:r>
+      <w:proofErr w:type="spellEnd"/>
+      <w:r>
+        <w:rPr>
+          <w:rFonts w:ascii="Gisha" w:hAnsi="Gisha" w:cs="Gisha" w:hint="cs"/>
+          <w:sz w:val="22"/>
+          <w:szCs w:val="22"/>
+          <w:rtl/>
+        </w:rPr>
+        <w:t xml:space="preserve"> יותר קריאות ל</w:t>
+      </w:r>
+      <w:r>
+        <w:rPr>
+          <w:rFonts w:ascii="Gisha" w:hAnsi="Gisha" w:cs="Gisha"/>
+          <w:sz w:val="22"/>
+          <w:szCs w:val="22"/>
+        </w:rPr>
+        <w:t>successor</w:t>
+      </w:r>
+      <w:r>
+        <w:rPr>
+          <w:rFonts w:ascii="Gisha" w:hAnsi="Gisha" w:cs="Gisha" w:hint="cs"/>
+          <w:sz w:val="22"/>
+          <w:szCs w:val="22"/>
+          <w:rtl/>
+        </w:rPr>
+        <w:t xml:space="preserve"> וכך גם זמן הריצה יעלה. וזה למה הממוצע של ה100 הקריאות הראשונות הרבה יותר קטן מהממוצע הכולל של כל הקריאות, שכן הקריאות מבוצעות מהמפתח הקטן ביותר לגדול ביותר.</w:t>
+      </w:r>
+    </w:p>
+    <w:p>
+      <w:pPr>
+        <w:jc w:val="left"/>
+        <w:rPr>
+          <w:rFonts w:ascii="Gisha" w:hAnsi="Gisha" w:cs="Gisha"/>
+          <w:sz w:val="22"/>
+          <w:szCs w:val="22"/>
+          <w:rtl/>
+        </w:rPr>
+      </w:pPr>
+      <w:r>
+        <w:rPr>
+          <w:rFonts w:ascii="Gisha" w:hAnsi="Gisha" w:cs="Gisha" w:hint="cs"/>
+          <w:b/>
+          <w:bCs/>
+          <w:sz w:val="22"/>
+          <w:szCs w:val="22"/>
+          <w:rtl/>
+        </w:rPr>
+        <w:lastRenderedPageBreak/>
         <w:t>2)</w:t>
       </w:r>
     </w:p>
     <w:tbl>
       <w:tblPr>
         <w:tblStyle w:val="TableGrid"/>
-        <w:tblpPr w:leftFromText="181" w:rightFromText="181" w:vertAnchor="text" w:horzAnchor="margin" w:tblpXSpec="center" w:tblpY="768"/>
+        <w:tblpPr w:leftFromText="181" w:rightFromText="181" w:vertAnchor="text" w:horzAnchor="margin" w:tblpXSpec="center" w:tblpY="217"/>
         <w:bidiVisual/>
         <w:tblW w:w="10550" w:type="dxa"/>
         <w:tblLayout w:type="fixed"/>
@@ -11149,23 +11979,7 @@
                 <w:sz w:val="18"/>
                 <w:szCs w:val="18"/>
               </w:rPr>
-              <w:t>279</w:t>
-            </w:r>
-            <w:r>
-              <w:rPr>
-                <w:rFonts w:ascii="Gisha" w:hAnsi="Gisha" w:cs="Gisha"/>
-                <w:sz w:val="18"/>
-                <w:szCs w:val="18"/>
-              </w:rPr>
-              <w:t xml:space="preserve"> </w:t>
-            </w:r>
-            <w:r>
-              <w:rPr>
-                <w:rFonts w:ascii="Gisha" w:hAnsi="Gisha" w:cs="Gisha"/>
-                <w:sz w:val="18"/>
-                <w:szCs w:val="18"/>
-              </w:rPr>
-              <w:t>nanoseconds</w:t>
+              <w:t>279 nanoseconds</w:t>
             </w:r>
           </w:p>
         </w:tc>
@@ -11188,15 +12002,7 @@
                 <w:sz w:val="18"/>
                 <w:szCs w:val="18"/>
               </w:rPr>
-              <w:t>325</w:t>
-            </w:r>
-            <w:r>
-              <w:rPr>
-                <w:rFonts w:ascii="Gisha" w:hAnsi="Gisha" w:cs="Gisha"/>
-                <w:sz w:val="18"/>
-                <w:szCs w:val="18"/>
-              </w:rPr>
-              <w:t xml:space="preserve"> nanoseconds</w:t>
+              <w:t>325 nanoseconds</w:t>
             </w:r>
           </w:p>
         </w:tc>
@@ -11346,15 +12152,7 @@
                 <w:sz w:val="18"/>
                 <w:szCs w:val="18"/>
               </w:rPr>
-              <w:t>372</w:t>
-            </w:r>
-            <w:r>
-              <w:rPr>
-                <w:rFonts w:ascii="Gisha" w:hAnsi="Gisha" w:cs="Gisha"/>
-                <w:sz w:val="18"/>
-                <w:szCs w:val="18"/>
-              </w:rPr>
-              <w:t xml:space="preserve"> nanoseconds</w:t>
+              <w:t>372 nanoseconds</w:t>
             </w:r>
           </w:p>
         </w:tc>
@@ -11377,15 +12175,7 @@
                 <w:sz w:val="18"/>
                 <w:szCs w:val="18"/>
               </w:rPr>
-              <w:t>316</w:t>
-            </w:r>
-            <w:r>
-              <w:rPr>
-                <w:rFonts w:ascii="Gisha" w:hAnsi="Gisha" w:cs="Gisha"/>
-                <w:sz w:val="18"/>
-                <w:szCs w:val="18"/>
-              </w:rPr>
-              <w:t xml:space="preserve"> nanoseconds</w:t>
+              <w:t>316 nanoseconds</w:t>
             </w:r>
           </w:p>
         </w:tc>
@@ -11528,22 +12318,16 @@
                 <w:rtl/>
               </w:rPr>
             </w:pPr>
+            <w:proofErr w:type="gramStart"/>
             <w:r>
               <w:rPr>
                 <w:rFonts w:ascii="Gisha" w:hAnsi="Gisha" w:cs="Gisha"/>
                 <w:sz w:val="18"/>
                 <w:szCs w:val="18"/>
               </w:rPr>
-              <w:t>361</w:t>
+              <w:t>361  nanoseconds</w:t>
             </w:r>
-            <w:r>
-              <w:rPr>
-                <w:rFonts w:ascii="Gisha" w:hAnsi="Gisha" w:cs="Gisha"/>
-                <w:sz w:val="18"/>
-                <w:szCs w:val="18"/>
-              </w:rPr>
-              <w:t xml:space="preserve"> nanoseconds</w:t>
-            </w:r>
+            <w:proofErr w:type="gramEnd"/>
           </w:p>
         </w:tc>
         <w:tc>
@@ -11559,22 +12343,16 @@
                 <w:rtl/>
               </w:rPr>
             </w:pPr>
+            <w:proofErr w:type="gramStart"/>
             <w:r>
               <w:rPr>
                 <w:rFonts w:ascii="Gisha" w:hAnsi="Gisha" w:cs="Gisha"/>
                 <w:sz w:val="18"/>
                 <w:szCs w:val="18"/>
               </w:rPr>
-              <w:t>374</w:t>
+              <w:t>374  nanoseconds</w:t>
             </w:r>
-            <w:r>
-              <w:rPr>
-                <w:rFonts w:ascii="Gisha" w:hAnsi="Gisha" w:cs="Gisha"/>
-                <w:sz w:val="18"/>
-                <w:szCs w:val="18"/>
-              </w:rPr>
-              <w:t xml:space="preserve"> nanoseconds</w:t>
-            </w:r>
+            <w:proofErr w:type="gramEnd"/>
           </w:p>
         </w:tc>
         <w:tc>
@@ -11721,15 +12499,7 @@
                 <w:sz w:val="18"/>
                 <w:szCs w:val="18"/>
               </w:rPr>
-              <w:t>357</w:t>
-            </w:r>
-            <w:r>
-              <w:rPr>
-                <w:rFonts w:ascii="Gisha" w:hAnsi="Gisha" w:cs="Gisha"/>
-                <w:sz w:val="18"/>
-                <w:szCs w:val="18"/>
-              </w:rPr>
-              <w:t xml:space="preserve"> nanoseconds</w:t>
+              <w:t>357 nanoseconds</w:t>
             </w:r>
           </w:p>
         </w:tc>
@@ -11752,15 +12522,7 @@
                 <w:sz w:val="18"/>
                 <w:szCs w:val="18"/>
               </w:rPr>
-              <w:t>373</w:t>
-            </w:r>
-            <w:r>
-              <w:rPr>
-                <w:rFonts w:ascii="Gisha" w:hAnsi="Gisha" w:cs="Gisha"/>
-                <w:sz w:val="18"/>
-                <w:szCs w:val="18"/>
-              </w:rPr>
-              <w:t xml:space="preserve"> nanoseconds</w:t>
+              <w:t>373 nanoseconds</w:t>
             </w:r>
           </w:p>
         </w:tc>
@@ -11908,15 +12670,7 @@
                 <w:sz w:val="18"/>
                 <w:szCs w:val="18"/>
               </w:rPr>
-              <w:t>367</w:t>
-            </w:r>
-            <w:r>
-              <w:rPr>
-                <w:rFonts w:ascii="Gisha" w:hAnsi="Gisha" w:cs="Gisha"/>
-                <w:sz w:val="18"/>
-                <w:szCs w:val="18"/>
-              </w:rPr>
-              <w:t xml:space="preserve"> nanoseconds</w:t>
+              <w:t>367 nanoseconds</w:t>
             </w:r>
           </w:p>
         </w:tc>
@@ -11939,15 +12693,7 @@
                 <w:sz w:val="18"/>
                 <w:szCs w:val="18"/>
               </w:rPr>
-              <w:t>466</w:t>
-            </w:r>
-            <w:r>
-              <w:rPr>
-                <w:rFonts w:ascii="Gisha" w:hAnsi="Gisha" w:cs="Gisha"/>
-                <w:sz w:val="18"/>
-                <w:szCs w:val="18"/>
-              </w:rPr>
-              <w:t xml:space="preserve"> nanoseconds</w:t>
+              <w:t>466 nanoseconds</w:t>
             </w:r>
           </w:p>
         </w:tc>
@@ -12053,14 +12799,368 @@
     </w:tbl>
     <w:p>
       <w:pPr>
-        <w:jc w:val="left"/>
-        <w:rPr>
-          <w:rFonts w:ascii="Gisha" w:hAnsi="Gisha" w:cs="Gisha"/>
-          <w:sz w:val="22"/>
-          <w:szCs w:val="22"/>
-          <w:rtl/>
-        </w:rPr>
-      </w:pPr>
+        <w:jc w:val="both"/>
+        <w:rPr>
+          <w:rFonts w:ascii="Gisha" w:hAnsi="Gisha" w:cs="Gisha"/>
+          <w:sz w:val="22"/>
+          <w:szCs w:val="22"/>
+          <w:rtl/>
+        </w:rPr>
+      </w:pPr>
+    </w:p>
+    <w:p>
+      <w:pPr>
+        <w:jc w:val="left"/>
+        <w:rPr>
+          <w:rFonts w:ascii="Gisha" w:hAnsi="Gisha" w:cs="Gisha"/>
+          <w:sz w:val="22"/>
+          <w:szCs w:val="22"/>
+          <w:rtl/>
+        </w:rPr>
+      </w:pPr>
+      <w:r>
+        <w:rPr>
+          <w:rFonts w:ascii="Gisha" w:hAnsi="Gisha" w:cs="Gisha" w:hint="cs"/>
+          <w:b/>
+          <w:bCs/>
+          <w:sz w:val="22"/>
+          <w:szCs w:val="22"/>
+          <w:u w:val="single"/>
+          <w:rtl/>
+        </w:rPr>
+        <w:t>הערה:</w:t>
+      </w:r>
+      <w:r>
+        <w:rPr>
+          <w:rFonts w:ascii="Gisha" w:hAnsi="Gisha" w:cs="Gisha"/>
+          <w:b/>
+          <w:bCs/>
+          <w:sz w:val="22"/>
+          <w:szCs w:val="22"/>
+          <w:u w:val="single"/>
+          <w:rtl/>
+        </w:rPr>
+        <w:br/>
+      </w:r>
+      <w:r>
+        <w:rPr>
+          <w:rFonts w:ascii="Gisha" w:hAnsi="Gisha" w:cs="Gisha" w:hint="cs"/>
+          <w:sz w:val="22"/>
+          <w:szCs w:val="22"/>
+          <w:rtl/>
+        </w:rPr>
+        <w:t xml:space="preserve">בדיקת זמני הריצה של הסדרה המאוזנת נעשו בימים ובזמנים שונים מהסדרה החשבונית והסדרה האקראית, על כן, המחשב היה תחת עומסים שונים במדידות הנ"ל, וזאת הסיבה שזמני הריצה של סדרה מאוזנת היו דרסטית יותר איטיים מהסדרה החשבונית והסדרה האקראית. </w:t>
+      </w:r>
+    </w:p>
+    <w:p>
+      <w:pPr>
+        <w:jc w:val="left"/>
+        <w:rPr>
+          <w:rFonts w:ascii="Gisha" w:hAnsi="Gisha" w:cs="Gisha"/>
+          <w:b/>
+          <w:bCs/>
+          <w:sz w:val="22"/>
+          <w:szCs w:val="22"/>
+          <w:u w:val="single"/>
+          <w:rtl/>
+        </w:rPr>
+      </w:pPr>
+      <w:r>
+        <w:rPr>
+          <w:rFonts w:ascii="Gisha" w:hAnsi="Gisha" w:cs="Gisha" w:hint="cs"/>
+          <w:b/>
+          <w:bCs/>
+          <w:sz w:val="22"/>
+          <w:szCs w:val="22"/>
+          <w:u w:val="single"/>
+          <w:rtl/>
+        </w:rPr>
+        <w:t>הציפיות והמציאות:</w:t>
+      </w:r>
+    </w:p>
+    <w:p>
+      <w:pPr>
+        <w:jc w:val="left"/>
+        <w:rPr>
+          <w:rFonts w:ascii="Gisha" w:hAnsi="Gisha" w:cs="Gisha"/>
+          <w:sz w:val="22"/>
+          <w:szCs w:val="22"/>
+          <w:u w:val="single"/>
+          <w:rtl/>
+        </w:rPr>
+      </w:pPr>
+      <w:r>
+        <w:rPr>
+          <w:rFonts w:ascii="Gisha" w:hAnsi="Gisha" w:cs="Gisha" w:hint="cs"/>
+          <w:sz w:val="22"/>
+          <w:szCs w:val="22"/>
+          <w:u w:val="single"/>
+          <w:rtl/>
+        </w:rPr>
+        <w:t>סדרה חשבונית:</w:t>
+      </w:r>
+    </w:p>
+    <w:p>
+      <w:pPr>
+        <w:jc w:val="left"/>
+        <w:rPr>
+          <w:rFonts w:ascii="Gisha" w:hAnsi="Gisha" w:cs="Gisha"/>
+          <w:sz w:val="22"/>
+          <w:szCs w:val="22"/>
+          <w:rtl/>
+        </w:rPr>
+      </w:pPr>
+      <w:r>
+        <w:rPr>
+          <w:rFonts w:ascii="Gisha" w:hAnsi="Gisha" w:cs="Gisha" w:hint="cs"/>
+          <w:sz w:val="22"/>
+          <w:szCs w:val="22"/>
+          <w:rtl/>
+        </w:rPr>
+        <w:t xml:space="preserve">ניתן לשים לב כי שכשאנחנו מכניסים סדרה חשבונית לעץ בלי מנגנון איזון, </w:t>
+      </w:r>
+      <w:proofErr w:type="spellStart"/>
+      <w:r>
+        <w:rPr>
+          <w:rFonts w:ascii="Gisha" w:hAnsi="Gisha" w:cs="Gisha" w:hint="cs"/>
+          <w:sz w:val="22"/>
+          <w:szCs w:val="22"/>
+          <w:rtl/>
+        </w:rPr>
+        <w:t>יווצר</w:t>
+      </w:r>
+      <w:proofErr w:type="spellEnd"/>
+      <w:r>
+        <w:rPr>
+          <w:rFonts w:ascii="Gisha" w:hAnsi="Gisha" w:cs="Gisha" w:hint="cs"/>
+          <w:sz w:val="22"/>
+          <w:szCs w:val="22"/>
+          <w:rtl/>
+        </w:rPr>
+        <w:t xml:space="preserve"> לנו מן זנב ארוך, ועומק העץ יהיה כגודל הסדרה, בעוד בעץ </w:t>
+      </w:r>
+      <w:r>
+        <w:rPr>
+          <w:rFonts w:ascii="Gisha" w:hAnsi="Gisha" w:cs="Gisha" w:hint="cs"/>
+          <w:sz w:val="22"/>
+          <w:szCs w:val="22"/>
+        </w:rPr>
+        <w:t>AVL</w:t>
+      </w:r>
+      <w:r>
+        <w:rPr>
+          <w:rFonts w:ascii="Gisha" w:hAnsi="Gisha" w:cs="Gisha" w:hint="cs"/>
+          <w:sz w:val="22"/>
+          <w:szCs w:val="22"/>
+          <w:rtl/>
+        </w:rPr>
+        <w:t>, העץ יהיה מאוזן ועומק העץ יהיה לוגריתמי בגודל הסדרה, ולכן, ניתן לשים לב שכיוון שהכנסה מבצעת מן תהליך חיפוש לפני שהיא באמת מכניסה את המפתח, אז רוב זמן הריצה מבוצע בחיפוש המפתח ולא בביצוע ההכנסה עצמו. ובכן, סיבוכיות זמן החיפוש קטנה משמעותית בעץ מאוזן מאשר בעץ שעומקו כגודל האיברים בעץ, שכן יבוצעו יותר השוואות בעץ לא מאוזן לעומת עץ מאוזן. עם זאת, זמני החיפוש גדלים ככל שמספר האיברים בעץ גדל, שכן זמן החיפוש תלוי בגודל העץ בשני המקרים.</w:t>
+      </w:r>
+      <w:r>
+        <w:rPr>
+          <w:rFonts w:ascii="Gisha" w:hAnsi="Gisha" w:cs="Gisha"/>
+          <w:sz w:val="22"/>
+          <w:szCs w:val="22"/>
+          <w:rtl/>
+        </w:rPr>
+        <w:br/>
+      </w:r>
+      <w:r>
+        <w:rPr>
+          <w:rFonts w:ascii="Gisha" w:hAnsi="Gisha" w:cs="Gisha" w:hint="cs"/>
+          <w:sz w:val="22"/>
+          <w:szCs w:val="22"/>
+          <w:rtl/>
+        </w:rPr>
+        <w:t xml:space="preserve">בכל זאת, הטענה שטענו כרגע, באה לידי ביטוי במדידות. ובכן, ניתן לראות שממוצע זמן ההכנסה של מפתח בסדרה חשבונית </w:t>
+      </w:r>
+      <w:r>
+        <w:rPr>
+          <w:rFonts w:ascii="Gisha" w:hAnsi="Gisha" w:cs="Gisha" w:hint="cs"/>
+          <w:sz w:val="22"/>
+          <w:szCs w:val="22"/>
+          <w:rtl/>
+        </w:rPr>
+        <w:t xml:space="preserve">בעץ ללא מנגנון איזון, יהיה גדול יותר ממוצע זמן ההכנסה של מפתח בסדרה חשבונית בעץ </w:t>
+      </w:r>
+      <w:r>
+        <w:rPr>
+          <w:rFonts w:ascii="Gisha" w:hAnsi="Gisha" w:cs="Gisha"/>
+          <w:sz w:val="22"/>
+          <w:szCs w:val="22"/>
+        </w:rPr>
+        <w:t>AVL</w:t>
+      </w:r>
+      <w:r>
+        <w:rPr>
+          <w:rFonts w:ascii="Gisha" w:hAnsi="Gisha" w:cs="Gisha" w:hint="cs"/>
+          <w:sz w:val="22"/>
+          <w:szCs w:val="22"/>
+          <w:rtl/>
+        </w:rPr>
+        <w:t>.</w:t>
+      </w:r>
+      <w:r>
+        <w:rPr>
+          <w:rFonts w:ascii="Gisha" w:hAnsi="Gisha" w:cs="Gisha" w:hint="cs"/>
+          <w:sz w:val="22"/>
+          <w:szCs w:val="22"/>
+          <w:rtl/>
+        </w:rPr>
+        <w:t xml:space="preserve"> </w:t>
+      </w:r>
+    </w:p>
+    <w:p>
+      <w:pPr>
+        <w:jc w:val="left"/>
+        <w:rPr>
+          <w:rFonts w:ascii="Gisha" w:hAnsi="Gisha" w:cs="Gisha"/>
+          <w:sz w:val="22"/>
+          <w:szCs w:val="22"/>
+          <w:u w:val="single"/>
+          <w:rtl/>
+        </w:rPr>
+      </w:pPr>
+      <w:r>
+        <w:rPr>
+          <w:rFonts w:ascii="Gisha" w:hAnsi="Gisha" w:cs="Gisha" w:hint="cs"/>
+          <w:sz w:val="22"/>
+          <w:szCs w:val="22"/>
+          <w:u w:val="single"/>
+          <w:rtl/>
+        </w:rPr>
+        <w:t>סדרה מאוזנת:</w:t>
+      </w:r>
+    </w:p>
+    <w:p>
+      <w:pPr>
+        <w:jc w:val="left"/>
+        <w:rPr>
+          <w:rFonts w:ascii="Gisha" w:hAnsi="Gisha" w:cs="Gisha"/>
+          <w:sz w:val="22"/>
+          <w:szCs w:val="22"/>
+          <w:rtl/>
+        </w:rPr>
+      </w:pPr>
+      <w:r>
+        <w:rPr>
+          <w:rFonts w:ascii="Gisha" w:hAnsi="Gisha" w:cs="Gisha" w:hint="cs"/>
+          <w:sz w:val="22"/>
+          <w:szCs w:val="22"/>
+          <w:rtl/>
+        </w:rPr>
+        <w:t xml:space="preserve">כיוון שהסדרה מאוזנת לחלוטין ותגרום לבניית עץ מאוזן גם בעץ ללא מנגנון איזון, אמור להיות ממוצע זמן ריצה די זהה להכנסה בעץ </w:t>
+      </w:r>
+      <w:r>
+        <w:rPr>
+          <w:rFonts w:ascii="Gisha" w:hAnsi="Gisha" w:cs="Gisha" w:hint="cs"/>
+          <w:sz w:val="22"/>
+          <w:szCs w:val="22"/>
+        </w:rPr>
+        <w:t>AVL</w:t>
+      </w:r>
+      <w:r>
+        <w:rPr>
+          <w:rFonts w:ascii="Gisha" w:hAnsi="Gisha" w:cs="Gisha" w:hint="cs"/>
+          <w:sz w:val="22"/>
+          <w:szCs w:val="22"/>
+          <w:rtl/>
+        </w:rPr>
+        <w:t xml:space="preserve"> ולהכנסה בעץ ללא מנגנון איזון. עם זאת, בעץ </w:t>
+      </w:r>
+      <w:r>
+        <w:rPr>
+          <w:rFonts w:ascii="Gisha" w:hAnsi="Gisha" w:cs="Gisha" w:hint="cs"/>
+          <w:sz w:val="22"/>
+          <w:szCs w:val="22"/>
+        </w:rPr>
+        <w:t>AVL</w:t>
+      </w:r>
+      <w:r>
+        <w:rPr>
+          <w:rFonts w:ascii="Gisha" w:hAnsi="Gisha" w:cs="Gisha" w:hint="cs"/>
+          <w:sz w:val="22"/>
+          <w:szCs w:val="22"/>
+          <w:rtl/>
+        </w:rPr>
+        <w:t xml:space="preserve">, כיוון שבכל צומת בה עברנו בדרך ההכנסה, אנחנו מבצעים בדיקה אם צריך גלגול, ניתן לראות שאכן ממוצע זמן הריצה של הכנסה בעץ </w:t>
+      </w:r>
+      <w:r>
+        <w:rPr>
+          <w:rFonts w:ascii="Gisha" w:hAnsi="Gisha" w:cs="Gisha" w:hint="cs"/>
+          <w:sz w:val="22"/>
+          <w:szCs w:val="22"/>
+        </w:rPr>
+        <w:t>AVL</w:t>
+      </w:r>
+      <w:r>
+        <w:rPr>
+          <w:rFonts w:ascii="Gisha" w:hAnsi="Gisha" w:cs="Gisha" w:hint="cs"/>
+          <w:sz w:val="22"/>
+          <w:szCs w:val="22"/>
+          <w:rtl/>
+        </w:rPr>
+        <w:t>, יהיה בדרך כלל, אך לא משמעותית, יותר גדול מממוצע זמן ההכנסה בעץ ללא מנגנון איזון.</w:t>
+      </w:r>
+    </w:p>
+    <w:p>
+      <w:pPr>
+        <w:jc w:val="left"/>
+        <w:rPr>
+          <w:rFonts w:ascii="Gisha" w:hAnsi="Gisha" w:cs="Gisha"/>
+          <w:sz w:val="22"/>
+          <w:szCs w:val="22"/>
+          <w:u w:val="single"/>
+          <w:rtl/>
+        </w:rPr>
+      </w:pPr>
+      <w:r>
+        <w:rPr>
+          <w:rFonts w:ascii="Gisha" w:hAnsi="Gisha" w:cs="Gisha" w:hint="cs"/>
+          <w:sz w:val="22"/>
+          <w:szCs w:val="22"/>
+          <w:u w:val="single"/>
+          <w:rtl/>
+        </w:rPr>
+        <w:t>סדרה אקראית:</w:t>
+      </w:r>
+    </w:p>
+    <w:p>
+      <w:pPr>
+        <w:jc w:val="left"/>
+        <w:rPr>
+          <w:rFonts w:ascii="Gisha" w:hAnsi="Gisha" w:cs="Gisha"/>
+          <w:sz w:val="22"/>
+          <w:szCs w:val="22"/>
+          <w:rtl/>
+        </w:rPr>
+      </w:pPr>
+      <w:r>
+        <w:rPr>
+          <w:rFonts w:ascii="Gisha" w:hAnsi="Gisha" w:cs="Gisha" w:hint="cs"/>
+          <w:sz w:val="22"/>
+          <w:szCs w:val="22"/>
+          <w:rtl/>
+        </w:rPr>
+        <w:t xml:space="preserve">ראינו בכיתה, שהעומק הממוצע של עץ חיפוש בינארי ללא מנגנון איזון, כאשר מכניסים מפתחות אקראיים, יהיה לוגריתמי במספר המפתחות שהוכנסו, על כן, בממוצע (כלומר, בדרך כלל), ההבדל בין עץ </w:t>
+      </w:r>
+      <w:r>
+        <w:rPr>
+          <w:rFonts w:ascii="Gisha" w:hAnsi="Gisha" w:cs="Gisha" w:hint="cs"/>
+          <w:sz w:val="22"/>
+          <w:szCs w:val="22"/>
+        </w:rPr>
+        <w:t>AVL</w:t>
+      </w:r>
+      <w:r>
+        <w:rPr>
+          <w:rFonts w:ascii="Gisha" w:hAnsi="Gisha" w:cs="Gisha" w:hint="cs"/>
+          <w:sz w:val="22"/>
+          <w:szCs w:val="22"/>
+          <w:rtl/>
+        </w:rPr>
+        <w:t xml:space="preserve"> לבין עץ ללא מנגנון איזון יהיה זניח, שכן הם מתנהגים דומה תחת מפתחות אקראיים. וכך גם ניתן לראות במדידות. ההבדל הוא זניח.</w:t>
+      </w:r>
     </w:p>
     <w:sectPr>
       <w:pgSz w:w="12240" w:h="15840"/>
@@ -12647,6 +13747,7 @@
   <w:style w:type="character" w:default="1" w:styleId="DefaultParagraphFont">
     <w:name w:val="Default Paragraph Font"/>
     <w:uiPriority w:val="1"/>
+    <w:semiHidden/>
     <w:unhideWhenUsed/>
   </w:style>
   <w:style w:type="table" w:default="1" w:styleId="TableNormal">

</xml_diff>